<commit_message>
feat: update docx file
</commit_message>
<xml_diff>
--- a/Guide Fusion360.docx
+++ b/Guide Fusion360.docx
@@ -2100,11 +2100,11 @@
         <w:t>pourrez</w:t>
       </w:r>
       <w:r>
-        <w:t xml:space="preserve"> travailler en équipe sur un même projet, partager des fichiers en temps réel et suivre les modifications apportées par chaque membre de </w:t>
+        <w:t xml:space="preserve"> travailler en équipe sur un même projet, partager des </w:t>
       </w:r>
       <w:r>
         <w:lastRenderedPageBreak/>
-        <w:t>l’équipe. Cela facilite la coordination et assure que tout le monde est sur la même longueur d’onde.</w:t>
+        <w:t>fichiers en temps réel et suivre les modifications apportées par chaque membre de l’équipe. Cela facilite la coordination et assure que tout le monde est sur la même longueur d’onde.</w:t>
       </w:r>
     </w:p>
     <w:p>
@@ -8007,6 +8007,7 @@
           </w:tcPr>
           <w:p>
             <w:r>
+              <w:lastRenderedPageBreak/>
               <w:t xml:space="preserve">Pour installer le post-processeur de la machine, rendez-vous dans la fenêtre de fabrication puis dans l’onglet </w:t>
             </w:r>
             <w:r>
@@ -8048,7 +8049,6 @@
                 <w:iCs/>
                 <w:noProof/>
               </w:rPr>
-              <w:lastRenderedPageBreak/>
               <w:drawing>
                 <wp:anchor distT="0" distB="0" distL="114300" distR="114300" simplePos="0" relativeHeight="251667456" behindDoc="0" locked="0" layoutInCell="1" allowOverlap="1" wp14:anchorId="4785B4DE" wp14:editId="40A1CE12">
                   <wp:simplePos x="0" y="0"/>
@@ -8145,7 +8145,6 @@
               <w:rPr>
                 <w:noProof/>
               </w:rPr>
-              <w:lastRenderedPageBreak/>
               <w:drawing>
                 <wp:inline distT="0" distB="0" distL="0" distR="0" wp14:anchorId="454E1CFA" wp14:editId="39D37545">
                   <wp:extent cx="837700" cy="1062182"/>
@@ -9279,7 +9278,6 @@
     <w:p/>
     <w:p>
       <w:r>
-        <w:lastRenderedPageBreak/>
         <w:t>Notez que chaque projet à un fichier README.md ainsi qu’un fichier README_fr.md. L’organisation est ainsi en raison des conventions d’écriture de code et d’organisation des repo. Pour lire la documentation en français, ouvrez simplement README_fr.md.</w:t>
       </w:r>
     </w:p>
@@ -12988,6 +12986,11 @@
         <w:docPartUnique/>
       </w:docPartObj>
     </w:sdtPr>
+    <w:sdtEndPr>
+      <w:rPr>
+        <w:rStyle w:val="PageNumber"/>
+      </w:rPr>
+    </w:sdtEndPr>
     <w:sdtContent>
       <w:p>
         <w:pPr>
@@ -13040,18 +13043,39 @@
         <w:docPartUnique/>
       </w:docPartObj>
     </w:sdtPr>
+    <w:sdtEndPr>
+      <w:rPr>
+        <w:rStyle w:val="PageNumber"/>
+        <w:sz w:val="18"/>
+        <w:szCs w:val="18"/>
+      </w:rPr>
+    </w:sdtEndPr>
     <w:sdtContent>
       <w:p>
         <w:pPr>
           <w:pStyle w:val="Footer"/>
+          <w:jc w:val="right"/>
           <w:rPr>
             <w:rStyle w:val="PageNumber"/>
+          </w:rPr>
+        </w:pPr>
+      </w:p>
+      <w:p>
+        <w:pPr>
+          <w:pStyle w:val="Footer"/>
+          <w:jc w:val="right"/>
+          <w:rPr>
+            <w:rStyle w:val="PageNumber"/>
+            <w:sz w:val="18"/>
+            <w:szCs w:val="18"/>
           </w:rPr>
         </w:pPr>
         <w:r>
           <w:rPr>
             <w:rStyle w:val="PageNumber"/>
             <w:color w:val="000000" w:themeColor="text1"/>
+            <w:sz w:val="18"/>
+            <w:szCs w:val="18"/>
           </w:rPr>
           <w:fldChar w:fldCharType="begin"/>
         </w:r>
@@ -13059,6 +13083,8 @@
           <w:rPr>
             <w:rStyle w:val="PageNumber"/>
             <w:color w:val="000000" w:themeColor="text1"/>
+            <w:sz w:val="18"/>
+            <w:szCs w:val="18"/>
           </w:rPr>
           <w:instrText xml:space="preserve"> PAGE </w:instrText>
         </w:r>
@@ -13066,6 +13092,8 @@
           <w:rPr>
             <w:rStyle w:val="PageNumber"/>
             <w:color w:val="000000" w:themeColor="text1"/>
+            <w:sz w:val="18"/>
+            <w:szCs w:val="18"/>
           </w:rPr>
           <w:fldChar w:fldCharType="separate"/>
         </w:r>
@@ -13074,6 +13102,8 @@
             <w:rStyle w:val="PageNumber"/>
             <w:noProof/>
             <w:color w:val="000000" w:themeColor="text1"/>
+            <w:sz w:val="18"/>
+            <w:szCs w:val="18"/>
           </w:rPr>
           <w:t>2</w:t>
         </w:r>
@@ -13081,6 +13111,8 @@
           <w:rPr>
             <w:rStyle w:val="PageNumber"/>
             <w:color w:val="000000" w:themeColor="text1"/>
+            <w:sz w:val="18"/>
+            <w:szCs w:val="18"/>
           </w:rPr>
           <w:fldChar w:fldCharType="end"/>
         </w:r>

</xml_diff>

<commit_message>
feat: finish v1 publish
</commit_message>
<xml_diff>
--- a/Guide Fusion360.docx
+++ b/Guide Fusion360.docx
@@ -24,7 +24,17 @@
     <w:p/>
     <w:p/>
     <w:p>
-      <w:r>
+      <w:pPr>
+        <w:rPr>
+          <w:b/>
+          <w:bCs/>
+        </w:rPr>
+      </w:pPr>
+      <w:r>
+        <w:rPr>
+          <w:b/>
+          <w:bCs/>
+        </w:rPr>
         <w:t>Guide à l’utilisation d’Autodesk Fusion 360</w:t>
       </w:r>
     </w:p>
@@ -66,7 +76,7 @@
       <w:r>
         <w:fldChar w:fldCharType="separate"/>
       </w:r>
-      <w:hyperlink w:anchor="_Toc171025126" w:history="1">
+      <w:hyperlink w:anchor="_Toc172396623" w:history="1">
         <w:r>
           <w:rPr>
             <w:rStyle w:val="Hyperlink"/>
@@ -93,7 +103,7 @@
             <w:noProof/>
             <w:webHidden/>
           </w:rPr>
-          <w:instrText xml:space="preserve"> PAGEREF _Toc171025126 \h </w:instrText>
+          <w:instrText xml:space="preserve"> PAGEREF _Toc172396623 \h </w:instrText>
         </w:r>
         <w:r>
           <w:rPr>
@@ -141,7 +151,7 @@
           <w14:ligatures w14:val="standardContextual"/>
         </w:rPr>
       </w:pPr>
-      <w:hyperlink w:anchor="_Toc171025127" w:history="1">
+      <w:hyperlink w:anchor="_Toc172396624" w:history="1">
         <w:r>
           <w:rPr>
             <w:rStyle w:val="Hyperlink"/>
@@ -168,7 +178,7 @@
             <w:noProof/>
             <w:webHidden/>
           </w:rPr>
-          <w:instrText xml:space="preserve"> PAGEREF _Toc171025127 \h </w:instrText>
+          <w:instrText xml:space="preserve"> PAGEREF _Toc172396624 \h </w:instrText>
         </w:r>
         <w:r>
           <w:rPr>
@@ -217,7 +227,7 @@
           <w14:ligatures w14:val="standardContextual"/>
         </w:rPr>
       </w:pPr>
-      <w:hyperlink w:anchor="_Toc171025128" w:history="1">
+      <w:hyperlink w:anchor="_Toc172396625" w:history="1">
         <w:r>
           <w:rPr>
             <w:rStyle w:val="Hyperlink"/>
@@ -244,7 +254,7 @@
             <w:noProof/>
             <w:webHidden/>
           </w:rPr>
-          <w:instrText xml:space="preserve"> PAGEREF _Toc171025128 \h </w:instrText>
+          <w:instrText xml:space="preserve"> PAGEREF _Toc172396625 \h </w:instrText>
         </w:r>
         <w:r>
           <w:rPr>
@@ -293,7 +303,7 @@
           <w14:ligatures w14:val="standardContextual"/>
         </w:rPr>
       </w:pPr>
-      <w:hyperlink w:anchor="_Toc171025129" w:history="1">
+      <w:hyperlink w:anchor="_Toc172396626" w:history="1">
         <w:r>
           <w:rPr>
             <w:rStyle w:val="Hyperlink"/>
@@ -320,7 +330,7 @@
             <w:noProof/>
             <w:webHidden/>
           </w:rPr>
-          <w:instrText xml:space="preserve"> PAGEREF _Toc171025129 \h </w:instrText>
+          <w:instrText xml:space="preserve"> PAGEREF _Toc172396626 \h </w:instrText>
         </w:r>
         <w:r>
           <w:rPr>
@@ -368,7 +378,7 @@
           <w14:ligatures w14:val="standardContextual"/>
         </w:rPr>
       </w:pPr>
-      <w:hyperlink w:anchor="_Toc171025130" w:history="1">
+      <w:hyperlink w:anchor="_Toc172396627" w:history="1">
         <w:r>
           <w:rPr>
             <w:rStyle w:val="Hyperlink"/>
@@ -395,7 +405,7 @@
             <w:noProof/>
             <w:webHidden/>
           </w:rPr>
-          <w:instrText xml:space="preserve"> PAGEREF _Toc171025130 \h </w:instrText>
+          <w:instrText xml:space="preserve"> PAGEREF _Toc172396627 \h </w:instrText>
         </w:r>
         <w:r>
           <w:rPr>
@@ -444,7 +454,7 @@
           <w14:ligatures w14:val="standardContextual"/>
         </w:rPr>
       </w:pPr>
-      <w:hyperlink w:anchor="_Toc171025131" w:history="1">
+      <w:hyperlink w:anchor="_Toc172396628" w:history="1">
         <w:r>
           <w:rPr>
             <w:rStyle w:val="Hyperlink"/>
@@ -487,7 +497,7 @@
             <w:noProof/>
             <w:webHidden/>
           </w:rPr>
-          <w:instrText xml:space="preserve"> PAGEREF _Toc171025131 \h </w:instrText>
+          <w:instrText xml:space="preserve"> PAGEREF _Toc172396628 \h </w:instrText>
         </w:r>
         <w:r>
           <w:rPr>
@@ -534,7 +544,7 @@
           <w14:ligatures w14:val="standardContextual"/>
         </w:rPr>
       </w:pPr>
-      <w:hyperlink w:anchor="_Toc171025132" w:history="1">
+      <w:hyperlink w:anchor="_Toc172396629" w:history="1">
         <w:r>
           <w:rPr>
             <w:rStyle w:val="Hyperlink"/>
@@ -561,7 +571,7 @@
             <w:noProof/>
             <w:webHidden/>
           </w:rPr>
-          <w:instrText xml:space="preserve"> PAGEREF _Toc171025132 \h </w:instrText>
+          <w:instrText xml:space="preserve"> PAGEREF _Toc172396629 \h </w:instrText>
         </w:r>
         <w:r>
           <w:rPr>
@@ -608,7 +618,7 @@
           <w14:ligatures w14:val="standardContextual"/>
         </w:rPr>
       </w:pPr>
-      <w:hyperlink w:anchor="_Toc171025133" w:history="1">
+      <w:hyperlink w:anchor="_Toc172396630" w:history="1">
         <w:r>
           <w:rPr>
             <w:rStyle w:val="Hyperlink"/>
@@ -635,7 +645,7 @@
             <w:noProof/>
             <w:webHidden/>
           </w:rPr>
-          <w:instrText xml:space="preserve"> PAGEREF _Toc171025133 \h </w:instrText>
+          <w:instrText xml:space="preserve"> PAGEREF _Toc172396630 \h </w:instrText>
         </w:r>
         <w:r>
           <w:rPr>
@@ -682,7 +692,7 @@
           <w14:ligatures w14:val="standardContextual"/>
         </w:rPr>
       </w:pPr>
-      <w:hyperlink w:anchor="_Toc171025134" w:history="1">
+      <w:hyperlink w:anchor="_Toc172396631" w:history="1">
         <w:r>
           <w:rPr>
             <w:rStyle w:val="Hyperlink"/>
@@ -709,7 +719,7 @@
             <w:noProof/>
             <w:webHidden/>
           </w:rPr>
-          <w:instrText xml:space="preserve"> PAGEREF _Toc171025134 \h </w:instrText>
+          <w:instrText xml:space="preserve"> PAGEREF _Toc172396631 \h </w:instrText>
         </w:r>
         <w:r>
           <w:rPr>
@@ -730,6 +740,80 @@
             <w:webHidden/>
           </w:rPr>
           <w:t>6</w:t>
+        </w:r>
+        <w:r>
+          <w:rPr>
+            <w:noProof/>
+            <w:webHidden/>
+          </w:rPr>
+          <w:fldChar w:fldCharType="end"/>
+        </w:r>
+      </w:hyperlink>
+    </w:p>
+    <w:p>
+      <w:pPr>
+        <w:pStyle w:val="TOC3"/>
+        <w:tabs>
+          <w:tab w:val="right" w:pos="9350"/>
+        </w:tabs>
+        <w:rPr>
+          <w:rFonts w:eastAsiaTheme="minorEastAsia" w:cstheme="minorBidi"/>
+          <w:noProof/>
+          <w:kern w:val="2"/>
+          <w:sz w:val="24"/>
+          <w:szCs w:val="24"/>
+          <w:lang w:val="en-CA"/>
+          <w14:ligatures w14:val="standardContextual"/>
+        </w:rPr>
+      </w:pPr>
+      <w:hyperlink w:anchor="_Toc172396632" w:history="1">
+        <w:r>
+          <w:rPr>
+            <w:rStyle w:val="Hyperlink"/>
+            <w:noProof/>
+          </w:rPr>
+          <w:t>Projections d’esquisse</w:t>
+        </w:r>
+        <w:r>
+          <w:rPr>
+            <w:noProof/>
+            <w:webHidden/>
+          </w:rPr>
+          <w:tab/>
+        </w:r>
+        <w:r>
+          <w:rPr>
+            <w:noProof/>
+            <w:webHidden/>
+          </w:rPr>
+          <w:fldChar w:fldCharType="begin"/>
+        </w:r>
+        <w:r>
+          <w:rPr>
+            <w:noProof/>
+            <w:webHidden/>
+          </w:rPr>
+          <w:instrText xml:space="preserve"> PAGEREF _Toc172396632 \h </w:instrText>
+        </w:r>
+        <w:r>
+          <w:rPr>
+            <w:noProof/>
+            <w:webHidden/>
+          </w:rPr>
+        </w:r>
+        <w:r>
+          <w:rPr>
+            <w:noProof/>
+            <w:webHidden/>
+          </w:rPr>
+          <w:fldChar w:fldCharType="separate"/>
+        </w:r>
+        <w:r>
+          <w:rPr>
+            <w:noProof/>
+            <w:webHidden/>
+          </w:rPr>
+          <w:t>7</w:t>
         </w:r>
         <w:r>
           <w:rPr>
@@ -757,7 +841,7 @@
           <w14:ligatures w14:val="standardContextual"/>
         </w:rPr>
       </w:pPr>
-      <w:hyperlink w:anchor="_Toc171025135" w:history="1">
+      <w:hyperlink w:anchor="_Toc172396633" w:history="1">
         <w:r>
           <w:rPr>
             <w:rStyle w:val="Hyperlink"/>
@@ -784,7 +868,7 @@
             <w:noProof/>
             <w:webHidden/>
           </w:rPr>
-          <w:instrText xml:space="preserve"> PAGEREF _Toc171025135 \h </w:instrText>
+          <w:instrText xml:space="preserve"> PAGEREF _Toc172396633 \h </w:instrText>
         </w:r>
         <w:r>
           <w:rPr>
@@ -833,7 +917,7 @@
           <w14:ligatures w14:val="standardContextual"/>
         </w:rPr>
       </w:pPr>
-      <w:hyperlink w:anchor="_Toc171025136" w:history="1">
+      <w:hyperlink w:anchor="_Toc172396634" w:history="1">
         <w:r>
           <w:rPr>
             <w:rStyle w:val="Hyperlink"/>
@@ -860,7 +944,7 @@
             <w:noProof/>
             <w:webHidden/>
           </w:rPr>
-          <w:instrText xml:space="preserve"> PAGEREF _Toc171025136 \h </w:instrText>
+          <w:instrText xml:space="preserve"> PAGEREF _Toc172396634 \h </w:instrText>
         </w:r>
         <w:r>
           <w:rPr>
@@ -907,7 +991,7 @@
           <w14:ligatures w14:val="standardContextual"/>
         </w:rPr>
       </w:pPr>
-      <w:hyperlink w:anchor="_Toc171025137" w:history="1">
+      <w:hyperlink w:anchor="_Toc172396635" w:history="1">
         <w:r>
           <w:rPr>
             <w:rStyle w:val="Hyperlink"/>
@@ -934,7 +1018,7 @@
             <w:noProof/>
             <w:webHidden/>
           </w:rPr>
-          <w:instrText xml:space="preserve"> PAGEREF _Toc171025137 \h </w:instrText>
+          <w:instrText xml:space="preserve"> PAGEREF _Toc172396635 \h </w:instrText>
         </w:r>
         <w:r>
           <w:rPr>
@@ -983,7 +1067,7 @@
           <w14:ligatures w14:val="standardContextual"/>
         </w:rPr>
       </w:pPr>
-      <w:hyperlink w:anchor="_Toc171025138" w:history="1">
+      <w:hyperlink w:anchor="_Toc172396636" w:history="1">
         <w:r>
           <w:rPr>
             <w:rStyle w:val="Hyperlink"/>
@@ -1010,7 +1094,7 @@
             <w:noProof/>
             <w:webHidden/>
           </w:rPr>
-          <w:instrText xml:space="preserve"> PAGEREF _Toc171025138 \h </w:instrText>
+          <w:instrText xml:space="preserve"> PAGEREF _Toc172396636 \h </w:instrText>
         </w:r>
         <w:r>
           <w:rPr>
@@ -1057,7 +1141,7 @@
           <w14:ligatures w14:val="standardContextual"/>
         </w:rPr>
       </w:pPr>
-      <w:hyperlink w:anchor="_Toc171025139" w:history="1">
+      <w:hyperlink w:anchor="_Toc172396637" w:history="1">
         <w:r>
           <w:rPr>
             <w:rStyle w:val="Hyperlink"/>
@@ -1084,7 +1168,7 @@
             <w:noProof/>
             <w:webHidden/>
           </w:rPr>
-          <w:instrText xml:space="preserve"> PAGEREF _Toc171025139 \h </w:instrText>
+          <w:instrText xml:space="preserve"> PAGEREF _Toc172396637 \h </w:instrText>
         </w:r>
         <w:r>
           <w:rPr>
@@ -1131,7 +1215,7 @@
           <w14:ligatures w14:val="standardContextual"/>
         </w:rPr>
       </w:pPr>
-      <w:hyperlink w:anchor="_Toc171025140" w:history="1">
+      <w:hyperlink w:anchor="_Toc172396638" w:history="1">
         <w:r>
           <w:rPr>
             <w:rStyle w:val="Hyperlink"/>
@@ -1158,7 +1242,7 @@
             <w:noProof/>
             <w:webHidden/>
           </w:rPr>
-          <w:instrText xml:space="preserve"> PAGEREF _Toc171025140 \h </w:instrText>
+          <w:instrText xml:space="preserve"> PAGEREF _Toc172396638 \h </w:instrText>
         </w:r>
         <w:r>
           <w:rPr>
@@ -1205,7 +1289,7 @@
           <w14:ligatures w14:val="standardContextual"/>
         </w:rPr>
       </w:pPr>
-      <w:hyperlink w:anchor="_Toc171025141" w:history="1">
+      <w:hyperlink w:anchor="_Toc172396639" w:history="1">
         <w:r>
           <w:rPr>
             <w:rStyle w:val="Hyperlink"/>
@@ -1232,7 +1316,7 @@
             <w:noProof/>
             <w:webHidden/>
           </w:rPr>
-          <w:instrText xml:space="preserve"> PAGEREF _Toc171025141 \h </w:instrText>
+          <w:instrText xml:space="preserve"> PAGEREF _Toc172396639 \h </w:instrText>
         </w:r>
         <w:r>
           <w:rPr>
@@ -1280,7 +1364,7 @@
           <w14:ligatures w14:val="standardContextual"/>
         </w:rPr>
       </w:pPr>
-      <w:hyperlink w:anchor="_Toc171025142" w:history="1">
+      <w:hyperlink w:anchor="_Toc172396640" w:history="1">
         <w:r>
           <w:rPr>
             <w:rStyle w:val="Hyperlink"/>
@@ -1307,7 +1391,155 @@
             <w:noProof/>
             <w:webHidden/>
           </w:rPr>
-          <w:instrText xml:space="preserve"> PAGEREF _Toc171025142 \h </w:instrText>
+          <w:instrText xml:space="preserve"> PAGEREF _Toc172396640 \h </w:instrText>
+        </w:r>
+        <w:r>
+          <w:rPr>
+            <w:noProof/>
+            <w:webHidden/>
+          </w:rPr>
+        </w:r>
+        <w:r>
+          <w:rPr>
+            <w:noProof/>
+            <w:webHidden/>
+          </w:rPr>
+          <w:fldChar w:fldCharType="separate"/>
+        </w:r>
+        <w:r>
+          <w:rPr>
+            <w:noProof/>
+            <w:webHidden/>
+          </w:rPr>
+          <w:t>10</w:t>
+        </w:r>
+        <w:r>
+          <w:rPr>
+            <w:noProof/>
+            <w:webHidden/>
+          </w:rPr>
+          <w:fldChar w:fldCharType="end"/>
+        </w:r>
+      </w:hyperlink>
+    </w:p>
+    <w:p>
+      <w:pPr>
+        <w:pStyle w:val="TOC3"/>
+        <w:tabs>
+          <w:tab w:val="right" w:pos="9350"/>
+        </w:tabs>
+        <w:rPr>
+          <w:rFonts w:eastAsiaTheme="minorEastAsia" w:cstheme="minorBidi"/>
+          <w:noProof/>
+          <w:kern w:val="2"/>
+          <w:sz w:val="24"/>
+          <w:szCs w:val="24"/>
+          <w:lang w:val="en-CA"/>
+          <w14:ligatures w14:val="standardContextual"/>
+        </w:rPr>
+      </w:pPr>
+      <w:hyperlink w:anchor="_Toc172396641" w:history="1">
+        <w:r>
+          <w:rPr>
+            <w:rStyle w:val="Hyperlink"/>
+            <w:noProof/>
+          </w:rPr>
+          <w:t>Assemblages</w:t>
+        </w:r>
+        <w:r>
+          <w:rPr>
+            <w:noProof/>
+            <w:webHidden/>
+          </w:rPr>
+          <w:tab/>
+        </w:r>
+        <w:r>
+          <w:rPr>
+            <w:noProof/>
+            <w:webHidden/>
+          </w:rPr>
+          <w:fldChar w:fldCharType="begin"/>
+        </w:r>
+        <w:r>
+          <w:rPr>
+            <w:noProof/>
+            <w:webHidden/>
+          </w:rPr>
+          <w:instrText xml:space="preserve"> PAGEREF _Toc172396641 \h </w:instrText>
+        </w:r>
+        <w:r>
+          <w:rPr>
+            <w:noProof/>
+            <w:webHidden/>
+          </w:rPr>
+        </w:r>
+        <w:r>
+          <w:rPr>
+            <w:noProof/>
+            <w:webHidden/>
+          </w:rPr>
+          <w:fldChar w:fldCharType="separate"/>
+        </w:r>
+        <w:r>
+          <w:rPr>
+            <w:noProof/>
+            <w:webHidden/>
+          </w:rPr>
+          <w:t>10</w:t>
+        </w:r>
+        <w:r>
+          <w:rPr>
+            <w:noProof/>
+            <w:webHidden/>
+          </w:rPr>
+          <w:fldChar w:fldCharType="end"/>
+        </w:r>
+      </w:hyperlink>
+    </w:p>
+    <w:p>
+      <w:pPr>
+        <w:pStyle w:val="TOC3"/>
+        <w:tabs>
+          <w:tab w:val="right" w:pos="9350"/>
+        </w:tabs>
+        <w:rPr>
+          <w:rFonts w:eastAsiaTheme="minorEastAsia" w:cstheme="minorBidi"/>
+          <w:noProof/>
+          <w:kern w:val="2"/>
+          <w:sz w:val="24"/>
+          <w:szCs w:val="24"/>
+          <w:lang w:val="en-CA"/>
+          <w14:ligatures w14:val="standardContextual"/>
+        </w:rPr>
+      </w:pPr>
+      <w:hyperlink w:anchor="_Toc172396642" w:history="1">
+        <w:r>
+          <w:rPr>
+            <w:rStyle w:val="Hyperlink"/>
+            <w:noProof/>
+          </w:rPr>
+          <w:t>Types de liaisons</w:t>
+        </w:r>
+        <w:r>
+          <w:rPr>
+            <w:noProof/>
+            <w:webHidden/>
+          </w:rPr>
+          <w:tab/>
+        </w:r>
+        <w:r>
+          <w:rPr>
+            <w:noProof/>
+            <w:webHidden/>
+          </w:rPr>
+          <w:fldChar w:fldCharType="begin"/>
+        </w:r>
+        <w:r>
+          <w:rPr>
+            <w:noProof/>
+            <w:webHidden/>
+          </w:rPr>
+          <w:instrText xml:space="preserve"> PAGEREF _Toc172396642 \h </w:instrText>
         </w:r>
         <w:r>
           <w:rPr>
@@ -1355,7 +1587,7 @@
           <w14:ligatures w14:val="standardContextual"/>
         </w:rPr>
       </w:pPr>
-      <w:hyperlink w:anchor="_Toc171025143" w:history="1">
+      <w:hyperlink w:anchor="_Toc172396643" w:history="1">
         <w:r>
           <w:rPr>
             <w:rStyle w:val="Hyperlink"/>
@@ -1382,7 +1614,7 @@
             <w:noProof/>
             <w:webHidden/>
           </w:rPr>
-          <w:instrText xml:space="preserve"> PAGEREF _Toc171025143 \h </w:instrText>
+          <w:instrText xml:space="preserve"> PAGEREF _Toc172396643 \h </w:instrText>
         </w:r>
         <w:r>
           <w:rPr>
@@ -1402,7 +1634,7 @@
             <w:noProof/>
             <w:webHidden/>
           </w:rPr>
-          <w:t>10</w:t>
+          <w:t>11</w:t>
         </w:r>
         <w:r>
           <w:rPr>
@@ -1429,7 +1661,7 @@
           <w14:ligatures w14:val="standardContextual"/>
         </w:rPr>
       </w:pPr>
-      <w:hyperlink w:anchor="_Toc171025144" w:history="1">
+      <w:hyperlink w:anchor="_Toc172396644" w:history="1">
         <w:r>
           <w:rPr>
             <w:rStyle w:val="Hyperlink"/>
@@ -1456,7 +1688,7 @@
             <w:noProof/>
             <w:webHidden/>
           </w:rPr>
-          <w:instrText xml:space="preserve"> PAGEREF _Toc171025144 \h </w:instrText>
+          <w:instrText xml:space="preserve"> PAGEREF _Toc172396644 \h </w:instrText>
         </w:r>
         <w:r>
           <w:rPr>
@@ -1476,7 +1708,7 @@
             <w:noProof/>
             <w:webHidden/>
           </w:rPr>
-          <w:t>10</w:t>
+          <w:t>11</w:t>
         </w:r>
         <w:r>
           <w:rPr>
@@ -1503,7 +1735,7 @@
           <w14:ligatures w14:val="standardContextual"/>
         </w:rPr>
       </w:pPr>
-      <w:hyperlink w:anchor="_Toc171025145" w:history="1">
+      <w:hyperlink w:anchor="_Toc172396645" w:history="1">
         <w:r>
           <w:rPr>
             <w:rStyle w:val="Hyperlink"/>
@@ -1530,7 +1762,7 @@
             <w:noProof/>
             <w:webHidden/>
           </w:rPr>
-          <w:instrText xml:space="preserve"> PAGEREF _Toc171025145 \h </w:instrText>
+          <w:instrText xml:space="preserve"> PAGEREF _Toc172396645 \h </w:instrText>
         </w:r>
         <w:r>
           <w:rPr>
@@ -1550,7 +1782,7 @@
             <w:noProof/>
             <w:webHidden/>
           </w:rPr>
-          <w:t>10</w:t>
+          <w:t>11</w:t>
         </w:r>
         <w:r>
           <w:rPr>
@@ -1579,13 +1811,13 @@
           <w14:ligatures w14:val="standardContextual"/>
         </w:rPr>
       </w:pPr>
-      <w:hyperlink w:anchor="_Toc171025146" w:history="1">
+      <w:hyperlink w:anchor="_Toc172396646" w:history="1">
         <w:r>
           <w:rPr>
             <w:rStyle w:val="Hyperlink"/>
             <w:noProof/>
           </w:rPr>
-          <w:t>Outils de fabrication : fraiseuse</w:t>
+          <w:t>Outils de fabrication : imprimante 3D</w:t>
         </w:r>
         <w:r>
           <w:rPr>
@@ -1606,7 +1838,7 @@
             <w:noProof/>
             <w:webHidden/>
           </w:rPr>
-          <w:instrText xml:space="preserve"> PAGEREF _Toc171025146 \h </w:instrText>
+          <w:instrText xml:space="preserve"> PAGEREF _Toc172396646 \h </w:instrText>
         </w:r>
         <w:r>
           <w:rPr>
@@ -1626,231 +1858,7 @@
             <w:noProof/>
             <w:webHidden/>
           </w:rPr>
-          <w:t>11</w:t>
-        </w:r>
-        <w:r>
-          <w:rPr>
-            <w:noProof/>
-            <w:webHidden/>
-          </w:rPr>
-          <w:fldChar w:fldCharType="end"/>
-        </w:r>
-      </w:hyperlink>
-    </w:p>
-    <w:p>
-      <w:pPr>
-        <w:pStyle w:val="TOC3"/>
-        <w:tabs>
-          <w:tab w:val="right" w:pos="9350"/>
-        </w:tabs>
-        <w:rPr>
-          <w:rFonts w:eastAsiaTheme="minorEastAsia" w:cstheme="minorBidi"/>
-          <w:noProof/>
-          <w:kern w:val="2"/>
-          <w:sz w:val="24"/>
-          <w:szCs w:val="24"/>
-          <w:lang w:val="en-CA"/>
-          <w14:ligatures w14:val="standardContextual"/>
-        </w:rPr>
-      </w:pPr>
-      <w:hyperlink w:anchor="_Toc171025147" w:history="1">
-        <w:r>
-          <w:rPr>
-            <w:rStyle w:val="Hyperlink"/>
-            <w:noProof/>
-          </w:rPr>
-          <w:t>Outils de fabrication à 2 dimensions</w:t>
-        </w:r>
-        <w:r>
-          <w:rPr>
-            <w:noProof/>
-            <w:webHidden/>
-          </w:rPr>
-          <w:tab/>
-        </w:r>
-        <w:r>
-          <w:rPr>
-            <w:noProof/>
-            <w:webHidden/>
-          </w:rPr>
-          <w:fldChar w:fldCharType="begin"/>
-        </w:r>
-        <w:r>
-          <w:rPr>
-            <w:noProof/>
-            <w:webHidden/>
-          </w:rPr>
-          <w:instrText xml:space="preserve"> PAGEREF _Toc171025147 \h </w:instrText>
-        </w:r>
-        <w:r>
-          <w:rPr>
-            <w:noProof/>
-            <w:webHidden/>
-          </w:rPr>
-        </w:r>
-        <w:r>
-          <w:rPr>
-            <w:noProof/>
-            <w:webHidden/>
-          </w:rPr>
-          <w:fldChar w:fldCharType="separate"/>
-        </w:r>
-        <w:r>
-          <w:rPr>
-            <w:noProof/>
-            <w:webHidden/>
-          </w:rPr>
-          <w:t>11</w:t>
-        </w:r>
-        <w:r>
-          <w:rPr>
-            <w:noProof/>
-            <w:webHidden/>
-          </w:rPr>
-          <w:fldChar w:fldCharType="end"/>
-        </w:r>
-      </w:hyperlink>
-    </w:p>
-    <w:p>
-      <w:pPr>
-        <w:pStyle w:val="TOC1"/>
-        <w:tabs>
-          <w:tab w:val="right" w:pos="9350"/>
-        </w:tabs>
-        <w:rPr>
-          <w:rFonts w:asciiTheme="minorHAnsi" w:eastAsiaTheme="minorEastAsia" w:hAnsiTheme="minorHAnsi" w:cstheme="minorBidi"/>
-          <w:b w:val="0"/>
-          <w:bCs w:val="0"/>
-          <w:caps w:val="0"/>
-          <w:noProof/>
-          <w:kern w:val="2"/>
-          <w:lang w:val="en-CA"/>
-          <w14:ligatures w14:val="standardContextual"/>
-        </w:rPr>
-      </w:pPr>
-      <w:hyperlink w:anchor="_Toc171025148" w:history="1">
-        <w:r>
-          <w:rPr>
-            <w:rStyle w:val="Hyperlink"/>
-            <w:noProof/>
-          </w:rPr>
-          <w:t>Annexe</w:t>
-        </w:r>
-        <w:r>
-          <w:rPr>
-            <w:noProof/>
-            <w:webHidden/>
-          </w:rPr>
-          <w:tab/>
-        </w:r>
-        <w:r>
-          <w:rPr>
-            <w:noProof/>
-            <w:webHidden/>
-          </w:rPr>
-          <w:fldChar w:fldCharType="begin"/>
-        </w:r>
-        <w:r>
-          <w:rPr>
-            <w:noProof/>
-            <w:webHidden/>
-          </w:rPr>
-          <w:instrText xml:space="preserve"> PAGEREF _Toc171025148 \h </w:instrText>
-        </w:r>
-        <w:r>
-          <w:rPr>
-            <w:noProof/>
-            <w:webHidden/>
-          </w:rPr>
-        </w:r>
-        <w:r>
-          <w:rPr>
-            <w:noProof/>
-            <w:webHidden/>
-          </w:rPr>
-          <w:fldChar w:fldCharType="separate"/>
-        </w:r>
-        <w:r>
-          <w:rPr>
-            <w:noProof/>
-            <w:webHidden/>
-          </w:rPr>
-          <w:t>13</w:t>
-        </w:r>
-        <w:r>
-          <w:rPr>
-            <w:noProof/>
-            <w:webHidden/>
-          </w:rPr>
-          <w:fldChar w:fldCharType="end"/>
-        </w:r>
-      </w:hyperlink>
-    </w:p>
-    <w:p>
-      <w:pPr>
-        <w:pStyle w:val="TOC1"/>
-        <w:tabs>
-          <w:tab w:val="right" w:pos="9350"/>
-        </w:tabs>
-        <w:rPr>
-          <w:rFonts w:asciiTheme="minorHAnsi" w:eastAsiaTheme="minorEastAsia" w:hAnsiTheme="minorHAnsi" w:cstheme="minorBidi"/>
-          <w:b w:val="0"/>
-          <w:bCs w:val="0"/>
-          <w:caps w:val="0"/>
-          <w:noProof/>
-          <w:kern w:val="2"/>
-          <w:lang w:val="en-CA"/>
-          <w14:ligatures w14:val="standardContextual"/>
-        </w:rPr>
-      </w:pPr>
-      <w:hyperlink w:anchor="_Toc171025149" w:history="1">
-        <w:r>
-          <w:rPr>
-            <w:rStyle w:val="Hyperlink"/>
-            <w:noProof/>
-          </w:rPr>
-          <w:t>Références</w:t>
-        </w:r>
-        <w:r>
-          <w:rPr>
-            <w:noProof/>
-            <w:webHidden/>
-          </w:rPr>
-          <w:tab/>
-        </w:r>
-        <w:r>
-          <w:rPr>
-            <w:noProof/>
-            <w:webHidden/>
-          </w:rPr>
-          <w:fldChar w:fldCharType="begin"/>
-        </w:r>
-        <w:r>
-          <w:rPr>
-            <w:noProof/>
-            <w:webHidden/>
-          </w:rPr>
-          <w:instrText xml:space="preserve"> PAGEREF _Toc171025149 \h </w:instrText>
-        </w:r>
-        <w:r>
-          <w:rPr>
-            <w:noProof/>
-            <w:webHidden/>
-          </w:rPr>
-        </w:r>
-        <w:r>
-          <w:rPr>
-            <w:noProof/>
-            <w:webHidden/>
-          </w:rPr>
-          <w:fldChar w:fldCharType="separate"/>
-        </w:r>
-        <w:r>
-          <w:rPr>
-            <w:noProof/>
-            <w:webHidden/>
-          </w:rPr>
-          <w:t>15</w:t>
+          <w:t>12</w:t>
         </w:r>
         <w:r>
           <w:rPr>
@@ -1879,13 +1887,13 @@
           <w14:ligatures w14:val="standardContextual"/>
         </w:rPr>
       </w:pPr>
-      <w:hyperlink w:anchor="_Toc171025150" w:history="1">
+      <w:hyperlink w:anchor="_Toc172396647" w:history="1">
         <w:r>
           <w:rPr>
             <w:rStyle w:val="Hyperlink"/>
             <w:noProof/>
           </w:rPr>
-          <w:t>Outils de fabrication</w:t>
+          <w:t>Outils de fabrication : fraiseuse</w:t>
         </w:r>
         <w:r>
           <w:rPr>
@@ -1906,7 +1914,7 @@
             <w:noProof/>
             <w:webHidden/>
           </w:rPr>
-          <w:instrText xml:space="preserve"> PAGEREF _Toc171025150 \h </w:instrText>
+          <w:instrText xml:space="preserve"> PAGEREF _Toc172396647 \h </w:instrText>
         </w:r>
         <w:r>
           <w:rPr>
@@ -1926,7 +1934,7 @@
             <w:noProof/>
             <w:webHidden/>
           </w:rPr>
-          <w:t>15</w:t>
+          <w:t>12</w:t>
         </w:r>
         <w:r>
           <w:rPr>
@@ -1953,12 +1961,388 @@
           <w14:ligatures w14:val="standardContextual"/>
         </w:rPr>
       </w:pPr>
-      <w:hyperlink w:anchor="_Toc171025151" w:history="1">
+      <w:hyperlink w:anchor="_Toc172396648" w:history="1">
         <w:r>
           <w:rPr>
             <w:rStyle w:val="Hyperlink"/>
             <w:noProof/>
           </w:rPr>
+          <w:t>Outils de fabrication à 2 dimensions</w:t>
+        </w:r>
+        <w:r>
+          <w:rPr>
+            <w:noProof/>
+            <w:webHidden/>
+          </w:rPr>
+          <w:tab/>
+        </w:r>
+        <w:r>
+          <w:rPr>
+            <w:noProof/>
+            <w:webHidden/>
+          </w:rPr>
+          <w:fldChar w:fldCharType="begin"/>
+        </w:r>
+        <w:r>
+          <w:rPr>
+            <w:noProof/>
+            <w:webHidden/>
+          </w:rPr>
+          <w:instrText xml:space="preserve"> PAGEREF _Toc172396648 \h </w:instrText>
+        </w:r>
+        <w:r>
+          <w:rPr>
+            <w:noProof/>
+            <w:webHidden/>
+          </w:rPr>
+        </w:r>
+        <w:r>
+          <w:rPr>
+            <w:noProof/>
+            <w:webHidden/>
+          </w:rPr>
+          <w:fldChar w:fldCharType="separate"/>
+        </w:r>
+        <w:r>
+          <w:rPr>
+            <w:noProof/>
+            <w:webHidden/>
+          </w:rPr>
+          <w:t>12</w:t>
+        </w:r>
+        <w:r>
+          <w:rPr>
+            <w:noProof/>
+            <w:webHidden/>
+          </w:rPr>
+          <w:fldChar w:fldCharType="end"/>
+        </w:r>
+      </w:hyperlink>
+    </w:p>
+    <w:p>
+      <w:pPr>
+        <w:pStyle w:val="TOC1"/>
+        <w:tabs>
+          <w:tab w:val="right" w:pos="9350"/>
+        </w:tabs>
+        <w:rPr>
+          <w:rFonts w:asciiTheme="minorHAnsi" w:eastAsiaTheme="minorEastAsia" w:hAnsiTheme="minorHAnsi" w:cstheme="minorBidi"/>
+          <w:b w:val="0"/>
+          <w:bCs w:val="0"/>
+          <w:caps w:val="0"/>
+          <w:noProof/>
+          <w:kern w:val="2"/>
+          <w:lang w:val="en-CA"/>
+          <w14:ligatures w14:val="standardContextual"/>
+        </w:rPr>
+      </w:pPr>
+      <w:hyperlink w:anchor="_Toc172396649" w:history="1">
+        <w:r>
+          <w:rPr>
+            <w:rStyle w:val="Hyperlink"/>
+            <w:noProof/>
+          </w:rPr>
+          <w:t>Annexe</w:t>
+        </w:r>
+        <w:r>
+          <w:rPr>
+            <w:noProof/>
+            <w:webHidden/>
+          </w:rPr>
+          <w:tab/>
+        </w:r>
+        <w:r>
+          <w:rPr>
+            <w:noProof/>
+            <w:webHidden/>
+          </w:rPr>
+          <w:fldChar w:fldCharType="begin"/>
+        </w:r>
+        <w:r>
+          <w:rPr>
+            <w:noProof/>
+            <w:webHidden/>
+          </w:rPr>
+          <w:instrText xml:space="preserve"> PAGEREF _Toc172396649 \h </w:instrText>
+        </w:r>
+        <w:r>
+          <w:rPr>
+            <w:noProof/>
+            <w:webHidden/>
+          </w:rPr>
+        </w:r>
+        <w:r>
+          <w:rPr>
+            <w:noProof/>
+            <w:webHidden/>
+          </w:rPr>
+          <w:fldChar w:fldCharType="separate"/>
+        </w:r>
+        <w:r>
+          <w:rPr>
+            <w:noProof/>
+            <w:webHidden/>
+          </w:rPr>
+          <w:t>13</w:t>
+        </w:r>
+        <w:r>
+          <w:rPr>
+            <w:noProof/>
+            <w:webHidden/>
+          </w:rPr>
+          <w:fldChar w:fldCharType="end"/>
+        </w:r>
+      </w:hyperlink>
+    </w:p>
+    <w:p>
+      <w:pPr>
+        <w:pStyle w:val="TOC2"/>
+        <w:tabs>
+          <w:tab w:val="right" w:pos="9350"/>
+        </w:tabs>
+        <w:rPr>
+          <w:rFonts w:eastAsiaTheme="minorEastAsia" w:cstheme="minorBidi"/>
+          <w:b w:val="0"/>
+          <w:bCs w:val="0"/>
+          <w:noProof/>
+          <w:kern w:val="2"/>
+          <w:sz w:val="24"/>
+          <w:szCs w:val="24"/>
+          <w:lang w:val="en-CA"/>
+          <w14:ligatures w14:val="standardContextual"/>
+        </w:rPr>
+      </w:pPr>
+      <w:hyperlink w:anchor="_Toc172396650" w:history="1">
+        <w:r>
+          <w:rPr>
+            <w:rStyle w:val="Hyperlink"/>
+            <w:noProof/>
+          </w:rPr>
+          <w:t>GitHub</w:t>
+        </w:r>
+        <w:r>
+          <w:rPr>
+            <w:noProof/>
+            <w:webHidden/>
+          </w:rPr>
+          <w:tab/>
+        </w:r>
+        <w:r>
+          <w:rPr>
+            <w:noProof/>
+            <w:webHidden/>
+          </w:rPr>
+          <w:fldChar w:fldCharType="begin"/>
+        </w:r>
+        <w:r>
+          <w:rPr>
+            <w:noProof/>
+            <w:webHidden/>
+          </w:rPr>
+          <w:instrText xml:space="preserve"> PAGEREF _Toc172396650 \h </w:instrText>
+        </w:r>
+        <w:r>
+          <w:rPr>
+            <w:noProof/>
+            <w:webHidden/>
+          </w:rPr>
+        </w:r>
+        <w:r>
+          <w:rPr>
+            <w:noProof/>
+            <w:webHidden/>
+          </w:rPr>
+          <w:fldChar w:fldCharType="separate"/>
+        </w:r>
+        <w:r>
+          <w:rPr>
+            <w:noProof/>
+            <w:webHidden/>
+          </w:rPr>
+          <w:t>13</w:t>
+        </w:r>
+        <w:r>
+          <w:rPr>
+            <w:noProof/>
+            <w:webHidden/>
+          </w:rPr>
+          <w:fldChar w:fldCharType="end"/>
+        </w:r>
+      </w:hyperlink>
+    </w:p>
+    <w:p>
+      <w:pPr>
+        <w:pStyle w:val="TOC1"/>
+        <w:tabs>
+          <w:tab w:val="right" w:pos="9350"/>
+        </w:tabs>
+        <w:rPr>
+          <w:rFonts w:asciiTheme="minorHAnsi" w:eastAsiaTheme="minorEastAsia" w:hAnsiTheme="minorHAnsi" w:cstheme="minorBidi"/>
+          <w:b w:val="0"/>
+          <w:bCs w:val="0"/>
+          <w:caps w:val="0"/>
+          <w:noProof/>
+          <w:kern w:val="2"/>
+          <w:lang w:val="en-CA"/>
+          <w14:ligatures w14:val="standardContextual"/>
+        </w:rPr>
+      </w:pPr>
+      <w:hyperlink w:anchor="_Toc172396651" w:history="1">
+        <w:r>
+          <w:rPr>
+            <w:rStyle w:val="Hyperlink"/>
+            <w:noProof/>
+          </w:rPr>
+          <w:t>Références</w:t>
+        </w:r>
+        <w:r>
+          <w:rPr>
+            <w:noProof/>
+            <w:webHidden/>
+          </w:rPr>
+          <w:tab/>
+        </w:r>
+        <w:r>
+          <w:rPr>
+            <w:noProof/>
+            <w:webHidden/>
+          </w:rPr>
+          <w:fldChar w:fldCharType="begin"/>
+        </w:r>
+        <w:r>
+          <w:rPr>
+            <w:noProof/>
+            <w:webHidden/>
+          </w:rPr>
+          <w:instrText xml:space="preserve"> PAGEREF _Toc172396651 \h </w:instrText>
+        </w:r>
+        <w:r>
+          <w:rPr>
+            <w:noProof/>
+            <w:webHidden/>
+          </w:rPr>
+        </w:r>
+        <w:r>
+          <w:rPr>
+            <w:noProof/>
+            <w:webHidden/>
+          </w:rPr>
+          <w:fldChar w:fldCharType="separate"/>
+        </w:r>
+        <w:r>
+          <w:rPr>
+            <w:noProof/>
+            <w:webHidden/>
+          </w:rPr>
+          <w:t>15</w:t>
+        </w:r>
+        <w:r>
+          <w:rPr>
+            <w:noProof/>
+            <w:webHidden/>
+          </w:rPr>
+          <w:fldChar w:fldCharType="end"/>
+        </w:r>
+      </w:hyperlink>
+    </w:p>
+    <w:p>
+      <w:pPr>
+        <w:pStyle w:val="TOC2"/>
+        <w:tabs>
+          <w:tab w:val="right" w:pos="9350"/>
+        </w:tabs>
+        <w:rPr>
+          <w:rFonts w:eastAsiaTheme="minorEastAsia" w:cstheme="minorBidi"/>
+          <w:b w:val="0"/>
+          <w:bCs w:val="0"/>
+          <w:noProof/>
+          <w:kern w:val="2"/>
+          <w:sz w:val="24"/>
+          <w:szCs w:val="24"/>
+          <w:lang w:val="en-CA"/>
+          <w14:ligatures w14:val="standardContextual"/>
+        </w:rPr>
+      </w:pPr>
+      <w:hyperlink w:anchor="_Toc172396652" w:history="1">
+        <w:r>
+          <w:rPr>
+            <w:rStyle w:val="Hyperlink"/>
+            <w:noProof/>
+          </w:rPr>
+          <w:t>Outils de fabrication</w:t>
+        </w:r>
+        <w:r>
+          <w:rPr>
+            <w:noProof/>
+            <w:webHidden/>
+          </w:rPr>
+          <w:tab/>
+        </w:r>
+        <w:r>
+          <w:rPr>
+            <w:noProof/>
+            <w:webHidden/>
+          </w:rPr>
+          <w:fldChar w:fldCharType="begin"/>
+        </w:r>
+        <w:r>
+          <w:rPr>
+            <w:noProof/>
+            <w:webHidden/>
+          </w:rPr>
+          <w:instrText xml:space="preserve"> PAGEREF _Toc172396652 \h </w:instrText>
+        </w:r>
+        <w:r>
+          <w:rPr>
+            <w:noProof/>
+            <w:webHidden/>
+          </w:rPr>
+        </w:r>
+        <w:r>
+          <w:rPr>
+            <w:noProof/>
+            <w:webHidden/>
+          </w:rPr>
+          <w:fldChar w:fldCharType="separate"/>
+        </w:r>
+        <w:r>
+          <w:rPr>
+            <w:noProof/>
+            <w:webHidden/>
+          </w:rPr>
+          <w:t>15</w:t>
+        </w:r>
+        <w:r>
+          <w:rPr>
+            <w:noProof/>
+            <w:webHidden/>
+          </w:rPr>
+          <w:fldChar w:fldCharType="end"/>
+        </w:r>
+      </w:hyperlink>
+    </w:p>
+    <w:p>
+      <w:pPr>
+        <w:pStyle w:val="TOC3"/>
+        <w:tabs>
+          <w:tab w:val="right" w:pos="9350"/>
+        </w:tabs>
+        <w:rPr>
+          <w:rFonts w:eastAsiaTheme="minorEastAsia" w:cstheme="minorBidi"/>
+          <w:noProof/>
+          <w:kern w:val="2"/>
+          <w:sz w:val="24"/>
+          <w:szCs w:val="24"/>
+          <w:lang w:val="en-CA"/>
+          <w14:ligatures w14:val="standardContextual"/>
+        </w:rPr>
+      </w:pPr>
+      <w:hyperlink w:anchor="_Toc172396653" w:history="1">
+        <w:r>
+          <w:rPr>
+            <w:rStyle w:val="Hyperlink"/>
+            <w:noProof/>
+          </w:rPr>
           <w:t>Fraiseuse : 2D Pocket</w:t>
         </w:r>
         <w:r>
@@ -1980,7 +2364,7 @@
             <w:noProof/>
             <w:webHidden/>
           </w:rPr>
-          <w:instrText xml:space="preserve"> PAGEREF _Toc171025151 \h </w:instrText>
+          <w:instrText xml:space="preserve"> PAGEREF _Toc172396653 \h </w:instrText>
         </w:r>
         <w:r>
           <w:rPr>
@@ -2013,25 +2397,13 @@
     </w:p>
     <w:p>
       <w:pPr>
-        <w:rPr>
-          <w:b/>
-          <w:bCs/>
-        </w:rPr>
+        <w:pStyle w:val="Heading1"/>
       </w:pPr>
       <w:r>
         <w:fldChar w:fldCharType="end"/>
       </w:r>
-      <w:r>
-        <w:br w:type="page"/>
-      </w:r>
-    </w:p>
-    <w:p>
-      <w:pPr>
-        <w:pStyle w:val="Heading1"/>
-      </w:pPr>
-      <w:bookmarkStart w:id="1" w:name="_Toc171025126"/>
-      <w:r>
-        <w:lastRenderedPageBreak/>
+      <w:bookmarkStart w:id="1" w:name="_Toc172396623"/>
+      <w:r>
         <w:t>Préface</w:t>
       </w:r>
       <w:bookmarkEnd w:id="0"/>
@@ -2094,17 +2466,14 @@
     <w:p/>
     <w:p>
       <w:r>
+        <w:lastRenderedPageBreak/>
         <w:t xml:space="preserve">En plus de ces outils techniques, Fusion 360 offre des fonctionnalités de collaboration et de gestion de projet. Vous </w:t>
       </w:r>
       <w:r>
         <w:t>pourrez</w:t>
       </w:r>
       <w:r>
-        <w:t xml:space="preserve"> travailler en équipe sur un même projet, partager des </w:t>
-      </w:r>
-      <w:r>
-        <w:lastRenderedPageBreak/>
-        <w:t>fichiers en temps réel et suivre les modifications apportées par chaque membre de l’équipe. Cela facilite la coordination et assure que tout le monde est sur la même longueur d’onde.</w:t>
+        <w:t xml:space="preserve"> travailler en équipe sur un même projet, partager des fichiers en temps réel et suivre les modifications apportées par chaque membre de l’équipe. Cela facilite la coordination et assure que tout le monde est sur la même longueur d’onde.</w:t>
       </w:r>
     </w:p>
     <w:p/>
@@ -2148,7 +2517,7 @@
         <w:pStyle w:val="Heading1"/>
       </w:pPr>
       <w:bookmarkStart w:id="2" w:name="_Toc168942464"/>
-      <w:bookmarkStart w:id="3" w:name="_Toc171025127"/>
+      <w:bookmarkStart w:id="3" w:name="_Toc172396624"/>
       <w:r>
         <w:lastRenderedPageBreak/>
         <w:t>Première utilisation de Fusion</w:t>
@@ -2162,7 +2531,7 @@
         <w:pStyle w:val="Heading2"/>
       </w:pPr>
       <w:bookmarkStart w:id="4" w:name="_Toc168942465"/>
-      <w:bookmarkStart w:id="5" w:name="_Toc171025128"/>
+      <w:bookmarkStart w:id="5" w:name="_Toc172396625"/>
       <w:r>
         <w:t>Configuration du logiciel</w:t>
       </w:r>
@@ -2305,7 +2674,7 @@
         <w:pStyle w:val="Heading2"/>
       </w:pPr>
       <w:bookmarkStart w:id="6" w:name="_Toc168942466"/>
-      <w:bookmarkStart w:id="7" w:name="_Toc171025129"/>
+      <w:bookmarkStart w:id="7" w:name="_Toc172396626"/>
       <w:r>
         <w:t>Rappel : opérations de base</w:t>
       </w:r>
@@ -2903,7 +3272,7 @@
         <w:pStyle w:val="Heading1"/>
       </w:pPr>
       <w:bookmarkStart w:id="8" w:name="_Toc168942467"/>
-      <w:bookmarkStart w:id="9" w:name="_Toc171025130"/>
+      <w:bookmarkStart w:id="9" w:name="_Toc172396627"/>
       <w:r>
         <w:lastRenderedPageBreak/>
         <w:t>Notions de base</w:t>
@@ -2917,7 +3286,7 @@
         <w:pStyle w:val="Heading2"/>
       </w:pPr>
       <w:bookmarkStart w:id="10" w:name="_Toc168942468"/>
-      <w:bookmarkStart w:id="11" w:name="_Toc171025131"/>
+      <w:bookmarkStart w:id="11" w:name="_Toc172396628"/>
       <w:r>
         <w:t>Esquisses (</w:t>
       </w:r>
@@ -3081,7 +3450,7 @@
         <w:pStyle w:val="Heading3"/>
       </w:pPr>
       <w:bookmarkStart w:id="12" w:name="_Toc168942469"/>
-      <w:bookmarkStart w:id="13" w:name="_Toc171025132"/>
+      <w:bookmarkStart w:id="13" w:name="_Toc172396629"/>
       <w:r>
         <w:t>Options</w:t>
       </w:r>
@@ -3227,7 +3596,7 @@
         </w:rPr>
       </w:pPr>
       <w:bookmarkStart w:id="14" w:name="_Toc168942470"/>
-      <w:bookmarkStart w:id="15" w:name="_Toc171025133"/>
+      <w:bookmarkStart w:id="15" w:name="_Toc172396630"/>
       <w:r>
         <w:t>Les formes d’esquisse</w:t>
       </w:r>
@@ -3409,7 +3778,7 @@
         </w:rPr>
       </w:pPr>
       <w:bookmarkStart w:id="17" w:name="_Toc168942471"/>
-      <w:bookmarkStart w:id="18" w:name="_Toc171025134"/>
+      <w:bookmarkStart w:id="18" w:name="_Toc172396631"/>
       <w:r>
         <w:t xml:space="preserve">Lignes et </w:t>
       </w:r>
@@ -3670,9 +4039,11 @@
       <w:pPr>
         <w:pStyle w:val="Heading3"/>
       </w:pPr>
+      <w:bookmarkStart w:id="19" w:name="_Toc172396632"/>
       <w:r>
         <w:t>Projections d’esquisse</w:t>
       </w:r>
+      <w:bookmarkEnd w:id="19"/>
     </w:p>
     <w:p>
       <w:r>
@@ -3876,7 +4247,7 @@
     <w:p/>
     <w:p>
       <w:r>
-        <w:t>La projection d’esquisse est fortement recommandée lors de la réalisation du robot afin de s’assurer d’avoir les dimensions et les géométries les plus exactes possibles.</w:t>
+        <w:t>La projection d’esquisse est fortement recommandée lors de la réalisation du robot afin de s’assurer d’avoir les dimensions et géométries les plus exactes possibles.</w:t>
       </w:r>
       <w:r>
         <w:br w:type="page"/>
@@ -3886,8 +4257,8 @@
       <w:pPr>
         <w:pStyle w:val="Heading1"/>
       </w:pPr>
-      <w:bookmarkStart w:id="19" w:name="_Toc168942472"/>
-      <w:bookmarkStart w:id="20" w:name="_Toc171025135"/>
+      <w:bookmarkStart w:id="20" w:name="_Toc168942472"/>
+      <w:bookmarkStart w:id="21" w:name="_Toc172396633"/>
       <w:r>
         <w:lastRenderedPageBreak/>
         <w:t xml:space="preserve">Outils </w:t>
@@ -3898,25 +4269,25 @@
       <w:r>
         <w:t>s</w:t>
       </w:r>
-      <w:bookmarkEnd w:id="19"/>
       <w:bookmarkEnd w:id="20"/>
+      <w:bookmarkEnd w:id="21"/>
     </w:p>
     <w:p/>
     <w:p>
       <w:pPr>
         <w:pStyle w:val="Heading2"/>
       </w:pPr>
-      <w:bookmarkStart w:id="21" w:name="_Toc168942473"/>
-      <w:bookmarkStart w:id="22" w:name="_Hlk167186677"/>
-      <w:bookmarkStart w:id="23" w:name="_Toc171025136"/>
+      <w:bookmarkStart w:id="22" w:name="_Toc168942473"/>
+      <w:bookmarkStart w:id="23" w:name="_Hlk167186677"/>
+      <w:bookmarkStart w:id="24" w:name="_Toc172396634"/>
       <w:r>
         <w:t xml:space="preserve">Outils de </w:t>
       </w:r>
       <w:r>
         <w:t>design : sketch</w:t>
       </w:r>
-      <w:bookmarkEnd w:id="21"/>
-      <w:bookmarkEnd w:id="23"/>
+      <w:bookmarkEnd w:id="22"/>
+      <w:bookmarkEnd w:id="24"/>
     </w:p>
     <w:p>
       <w:r>
@@ -3955,8 +4326,8 @@
             <w:vAlign w:val="center"/>
           </w:tcPr>
           <w:p>
-            <w:bookmarkStart w:id="24" w:name="_Hlk167267624"/>
-            <w:bookmarkStart w:id="25" w:name="_Hlk168860048"/>
+            <w:bookmarkStart w:id="25" w:name="_Hlk167267624"/>
+            <w:bookmarkStart w:id="26" w:name="_Hlk168860048"/>
           </w:p>
         </w:tc>
         <w:tc>
@@ -4020,11 +4391,14 @@
           </w:tcPr>
           <w:p>
             <w:r>
+              <w:t>Line</w:t>
+            </w:r>
+            <w:r>
               <w:rPr>
                 <w:b/>
                 <w:bCs/>
               </w:rPr>
-              <w:t xml:space="preserve">Line </w:t>
+              <w:t xml:space="preserve"> </w:t>
             </w:r>
             <w:r>
               <w:t>(</w:t>
@@ -4052,7 +4426,7 @@
           </w:p>
         </w:tc>
       </w:tr>
-      <w:bookmarkEnd w:id="24"/>
+      <w:bookmarkEnd w:id="25"/>
       <w:tr>
         <w:tc>
           <w:tcPr>
@@ -4147,7 +4521,7 @@
           </w:p>
         </w:tc>
       </w:tr>
-      <w:bookmarkEnd w:id="25"/>
+      <w:bookmarkEnd w:id="26"/>
       <w:tr>
         <w:tc>
           <w:tcPr>
@@ -4551,10 +4925,18 @@
             <w:vAlign w:val="center"/>
           </w:tcPr>
           <w:p>
+            <w:pPr>
+              <w:rPr>
+                <w:b/>
+                <w:bCs/>
+              </w:rPr>
+            </w:pPr>
             <w:proofErr w:type="spellStart"/>
             <w:r>
               <w:rPr>
                 <w:rStyle w:val="Strong"/>
+                <w:b w:val="0"/>
+                <w:bCs w:val="0"/>
               </w:rPr>
               <w:t>Circumscribed</w:t>
             </w:r>
@@ -4562,6 +4944,8 @@
             <w:r>
               <w:rPr>
                 <w:rStyle w:val="Strong"/>
+                <w:b w:val="0"/>
+                <w:bCs w:val="0"/>
               </w:rPr>
               <w:t xml:space="preserve"> </w:t>
             </w:r>
@@ -4569,6 +4953,8 @@
             <w:r>
               <w:rPr>
                 <w:rStyle w:val="Strong"/>
+                <w:b w:val="0"/>
+                <w:bCs w:val="0"/>
               </w:rPr>
               <w:t>polygon</w:t>
             </w:r>
@@ -4678,12 +5064,16 @@
             <w:pPr>
               <w:rPr>
                 <w:rStyle w:val="Strong"/>
+                <w:b w:val="0"/>
+                <w:bCs w:val="0"/>
               </w:rPr>
             </w:pPr>
             <w:proofErr w:type="spellStart"/>
             <w:r>
               <w:rPr>
                 <w:rStyle w:val="Strong"/>
+                <w:b w:val="0"/>
+                <w:bCs w:val="0"/>
               </w:rPr>
               <w:t>Inscribed</w:t>
             </w:r>
@@ -4691,6 +5081,8 @@
             <w:r>
               <w:rPr>
                 <w:rStyle w:val="Strong"/>
+                <w:b w:val="0"/>
+                <w:bCs w:val="0"/>
               </w:rPr>
               <w:t xml:space="preserve"> </w:t>
             </w:r>
@@ -4698,6 +5090,8 @@
             <w:r>
               <w:rPr>
                 <w:rStyle w:val="Strong"/>
+                <w:b w:val="0"/>
+                <w:bCs w:val="0"/>
               </w:rPr>
               <w:t>polygon</w:t>
             </w:r>
@@ -4807,11 +5201,15 @@
             <w:pPr>
               <w:rPr>
                 <w:rStyle w:val="Strong"/>
+                <w:b w:val="0"/>
+                <w:bCs w:val="0"/>
               </w:rPr>
             </w:pPr>
             <w:r>
               <w:rPr>
                 <w:rStyle w:val="Strong"/>
+                <w:b w:val="0"/>
+                <w:bCs w:val="0"/>
               </w:rPr>
               <w:t xml:space="preserve">Center to center slot </w:t>
             </w:r>
@@ -4930,11 +5328,15 @@
             <w:pPr>
               <w:rPr>
                 <w:rStyle w:val="Strong"/>
+                <w:b w:val="0"/>
+                <w:bCs w:val="0"/>
               </w:rPr>
             </w:pPr>
             <w:r>
               <w:rPr>
                 <w:rStyle w:val="Strong"/>
+                <w:b w:val="0"/>
+                <w:bCs w:val="0"/>
               </w:rPr>
               <w:t>Point</w:t>
             </w:r>
@@ -4974,13 +5376,13 @@
       <w:pPr>
         <w:pStyle w:val="Heading3"/>
       </w:pPr>
-      <w:bookmarkStart w:id="26" w:name="_Toc168942474"/>
-      <w:bookmarkStart w:id="27" w:name="_Toc171025137"/>
+      <w:bookmarkStart w:id="27" w:name="_Toc168942474"/>
+      <w:bookmarkStart w:id="28" w:name="_Toc172396635"/>
       <w:r>
         <w:t>Contraintes</w:t>
       </w:r>
-      <w:bookmarkEnd w:id="26"/>
       <w:bookmarkEnd w:id="27"/>
+      <w:bookmarkEnd w:id="28"/>
     </w:p>
     <w:tbl>
       <w:tblPr>
@@ -5010,7 +5412,7 @@
             <w:vAlign w:val="center"/>
           </w:tcPr>
           <w:p>
-            <w:bookmarkStart w:id="28" w:name="_Hlk167268616"/>
+            <w:bookmarkStart w:id="29" w:name="_Hlk167268616"/>
           </w:p>
         </w:tc>
         <w:tc>
@@ -5093,7 +5495,7 @@
           </w:p>
         </w:tc>
       </w:tr>
-      <w:bookmarkEnd w:id="28"/>
+      <w:bookmarkEnd w:id="29"/>
       <w:tr>
         <w:tc>
           <w:tcPr>
@@ -5981,8 +6383,8 @@
       <w:pPr>
         <w:pStyle w:val="Heading2"/>
       </w:pPr>
-      <w:bookmarkStart w:id="29" w:name="_Toc168942475"/>
-      <w:bookmarkStart w:id="30" w:name="_Toc171025138"/>
+      <w:bookmarkStart w:id="30" w:name="_Toc168942475"/>
+      <w:bookmarkStart w:id="31" w:name="_Toc172396636"/>
       <w:r>
         <w:t xml:space="preserve">Outils de </w:t>
       </w:r>
@@ -5998,8 +6400,8 @@
       <w:r>
         <w:t>solides</w:t>
       </w:r>
-      <w:bookmarkEnd w:id="29"/>
       <w:bookmarkEnd w:id="30"/>
+      <w:bookmarkEnd w:id="31"/>
     </w:p>
     <w:p>
       <w:pPr>
@@ -6008,8 +6410,8 @@
           <w:bCs/>
         </w:rPr>
       </w:pPr>
-      <w:bookmarkStart w:id="31" w:name="_Hlk168919407"/>
-      <w:bookmarkStart w:id="32" w:name="_Hlk168919412"/>
+      <w:bookmarkStart w:id="32" w:name="_Hlk168919407"/>
+      <w:bookmarkStart w:id="33" w:name="_Hlk168919412"/>
       <w:r>
         <w:t xml:space="preserve">Notez que d’autres outils s’offrent à vous dans le logiciel et les </w:t>
       </w:r>
@@ -6033,7 +6435,7 @@
         <w:t>s que vous pourriez télécharger à tout moment. Toutefois, ceux listés ci-dessous sont ceux qui seront les plus utilisés lors de la saison 2025.</w:t>
       </w:r>
     </w:p>
-    <w:bookmarkEnd w:id="31"/>
+    <w:bookmarkEnd w:id="32"/>
     <w:p>
       <w:r>
         <w:rPr>
@@ -6105,7 +6507,10 @@
     </w:p>
     <w:p>
       <w:r>
-        <w:t>Note: certains outils font partie d’extensions Fusion360. Elles peuvent demander un téléchargement ou encore un achat d’extension pour être en mesure de les utiliser.</w:t>
+        <w:t>Note: certains outils font partie d’extensions Fusion360.</w:t>
+      </w:r>
+      <w:r>
+        <w:t xml:space="preserve"> L’accès à ces extensions peut demander un téléchargement supplémentaire ou un achat avant utilisation.</w:t>
       </w:r>
       <w:r>
         <w:rPr>
@@ -6117,7 +6522,7 @@
         <w:t xml:space="preserve"> </w:t>
       </w:r>
     </w:p>
-    <w:bookmarkEnd w:id="32"/>
+    <w:bookmarkEnd w:id="33"/>
     <w:p>
       <w:pPr>
         <w:pStyle w:val="Heading2"/>
@@ -6127,8 +6532,8 @@
       <w:pPr>
         <w:pStyle w:val="Heading3"/>
       </w:pPr>
-      <w:bookmarkStart w:id="33" w:name="_Toc168942476"/>
-      <w:bookmarkStart w:id="34" w:name="_Toc171025139"/>
+      <w:bookmarkStart w:id="34" w:name="_Toc168942476"/>
+      <w:bookmarkStart w:id="35" w:name="_Toc172396637"/>
       <w:r>
         <w:rPr>
           <w:noProof/>
@@ -6266,8 +6671,8 @@
       <w:r>
         <w:t>Solide à partir de sketch</w:t>
       </w:r>
-      <w:bookmarkEnd w:id="33"/>
       <w:bookmarkEnd w:id="34"/>
+      <w:bookmarkEnd w:id="35"/>
     </w:p>
     <w:tbl>
       <w:tblPr>
@@ -6297,7 +6702,7 @@
             <w:vAlign w:val="center"/>
           </w:tcPr>
           <w:p>
-            <w:bookmarkStart w:id="35" w:name="_Hlk167351724"/>
+            <w:bookmarkStart w:id="36" w:name="_Hlk167351724"/>
           </w:p>
         </w:tc>
         <w:tc>
@@ -6377,7 +6782,7 @@
           </w:p>
         </w:tc>
       </w:tr>
-      <w:bookmarkEnd w:id="35"/>
+      <w:bookmarkEnd w:id="36"/>
       <w:tr>
         <w:tc>
           <w:tcPr>
@@ -6953,13 +7358,13 @@
       <w:pPr>
         <w:pStyle w:val="Heading3"/>
       </w:pPr>
-      <w:bookmarkStart w:id="36" w:name="_Toc168942477"/>
-      <w:bookmarkStart w:id="37" w:name="_Toc171025140"/>
+      <w:bookmarkStart w:id="37" w:name="_Toc168942477"/>
+      <w:bookmarkStart w:id="38" w:name="_Toc172396638"/>
       <w:r>
         <w:t>Trous et pas de vis</w:t>
       </w:r>
-      <w:bookmarkEnd w:id="36"/>
       <w:bookmarkEnd w:id="37"/>
+      <w:bookmarkEnd w:id="38"/>
     </w:p>
     <w:tbl>
       <w:tblPr>
@@ -7194,13 +7599,13 @@
       <w:pPr>
         <w:pStyle w:val="Heading3"/>
       </w:pPr>
-      <w:bookmarkStart w:id="38" w:name="_Toc168942478"/>
-      <w:bookmarkStart w:id="39" w:name="_Toc171025141"/>
+      <w:bookmarkStart w:id="39" w:name="_Toc168942478"/>
+      <w:bookmarkStart w:id="40" w:name="_Toc172396639"/>
       <w:r>
         <w:t>Patterns et séquences</w:t>
       </w:r>
-      <w:bookmarkEnd w:id="38"/>
       <w:bookmarkEnd w:id="39"/>
+      <w:bookmarkEnd w:id="40"/>
     </w:p>
     <w:tbl>
       <w:tblPr>
@@ -7832,14 +8237,14 @@
       <w:r>
         <w:fldChar w:fldCharType="end"/>
       </w:r>
-      <w:bookmarkEnd w:id="22"/>
+      <w:bookmarkEnd w:id="23"/>
     </w:p>
     <w:p>
       <w:pPr>
         <w:pStyle w:val="Heading1"/>
       </w:pPr>
-      <w:bookmarkStart w:id="40" w:name="_Toc168942479"/>
-      <w:bookmarkStart w:id="41" w:name="_Toc171025142"/>
+      <w:bookmarkStart w:id="41" w:name="_Toc168942479"/>
+      <w:bookmarkStart w:id="42" w:name="_Toc172396640"/>
       <w:r>
         <w:t xml:space="preserve">Liens </w:t>
       </w:r>
@@ -7849,37 +8254,888 @@
       <w:r>
         <w:t xml:space="preserve"> mouvement</w:t>
       </w:r>
-      <w:bookmarkEnd w:id="40"/>
       <w:bookmarkEnd w:id="41"/>
+      <w:bookmarkEnd w:id="42"/>
     </w:p>
     <w:p/>
     <w:p>
       <w:pPr>
+        <w:pStyle w:val="Heading3"/>
+      </w:pPr>
+      <w:bookmarkStart w:id="43" w:name="_Toc168942480"/>
+      <w:bookmarkStart w:id="44" w:name="_Toc172396641"/>
+      <w:r>
+        <w:t>Assemblages</w:t>
+      </w:r>
+      <w:bookmarkEnd w:id="44"/>
+    </w:p>
+    <w:tbl>
+      <w:tblPr>
+        <w:tblStyle w:val="TableGrid"/>
+        <w:tblW w:w="9639" w:type="dxa"/>
+        <w:tblBorders>
+          <w:top w:val="none" w:sz="0" w:space="0" w:color="auto"/>
+          <w:left w:val="none" w:sz="0" w:space="0" w:color="auto"/>
+          <w:bottom w:val="none" w:sz="0" w:space="0" w:color="auto"/>
+          <w:right w:val="none" w:sz="0" w:space="0" w:color="auto"/>
+          <w:insideH w:val="none" w:sz="0" w:space="0" w:color="auto"/>
+          <w:insideV w:val="none" w:sz="0" w:space="0" w:color="auto"/>
+        </w:tblBorders>
+        <w:tblLook w:val="04A0" w:firstRow="1" w:lastRow="0" w:firstColumn="1" w:lastColumn="0" w:noHBand="0" w:noVBand="1"/>
+      </w:tblPr>
+      <w:tblGrid>
+        <w:gridCol w:w="235"/>
+        <w:gridCol w:w="696"/>
+        <w:gridCol w:w="2897"/>
+        <w:gridCol w:w="5811"/>
+      </w:tblGrid>
+      <w:tr>
+        <w:tc>
+          <w:tcPr>
+            <w:tcW w:w="235" w:type="dxa"/>
+            <w:shd w:val="clear" w:color="auto" w:fill="DAE9F7" w:themeFill="text2" w:themeFillTint="1A"/>
+            <w:vAlign w:val="center"/>
+          </w:tcPr>
+          <w:p>
+            <w:bookmarkStart w:id="45" w:name="_Hlk172395878"/>
+          </w:p>
+        </w:tc>
+        <w:tc>
+          <w:tcPr>
+            <w:tcW w:w="696" w:type="dxa"/>
+            <w:vAlign w:val="center"/>
+          </w:tcPr>
+          <w:p>
+            <w:r>
+              <w:rPr>
+                <w:noProof/>
+              </w:rPr>
+              <w:drawing>
+                <wp:inline distT="0" distB="0" distL="0" distR="0" wp14:anchorId="4A681FFB" wp14:editId="145C3A75">
+                  <wp:extent cx="220953" cy="220953"/>
+                  <wp:effectExtent l="0" t="0" r="0" b="0"/>
+                  <wp:docPr id="2046113988" name="Picture 1"/>
+                  <wp:cNvGraphicFramePr>
+                    <a:graphicFrameLocks xmlns:a="http://schemas.openxmlformats.org/drawingml/2006/main" noChangeAspect="1"/>
+                  </wp:cNvGraphicFramePr>
+                  <a:graphic xmlns:a="http://schemas.openxmlformats.org/drawingml/2006/main">
+                    <a:graphicData uri="http://schemas.openxmlformats.org/drawingml/2006/picture">
+                      <pic:pic xmlns:pic="http://schemas.openxmlformats.org/drawingml/2006/picture">
+                        <pic:nvPicPr>
+                          <pic:cNvPr id="2046113988" name="Picture 1"/>
+                          <pic:cNvPicPr/>
+                        </pic:nvPicPr>
+                        <pic:blipFill>
+                          <a:blip r:embed="rId52">
+                            <a:extLst>
+                              <a:ext uri="{28A0092B-C50C-407E-A947-70E740481C1C}">
+                                <a14:useLocalDpi xmlns:a14="http://schemas.microsoft.com/office/drawing/2010/main" val="0"/>
+                              </a:ext>
+                            </a:extLst>
+                          </a:blip>
+                          <a:stretch>
+                            <a:fillRect/>
+                          </a:stretch>
+                        </pic:blipFill>
+                        <pic:spPr>
+                          <a:xfrm>
+                            <a:off x="0" y="0"/>
+                            <a:ext cx="220953" cy="220953"/>
+                          </a:xfrm>
+                          <a:prstGeom prst="rect">
+                            <a:avLst/>
+                          </a:prstGeom>
+                        </pic:spPr>
+                      </pic:pic>
+                    </a:graphicData>
+                  </a:graphic>
+                </wp:inline>
+              </w:drawing>
+            </w:r>
+          </w:p>
+        </w:tc>
+        <w:tc>
+          <w:tcPr>
+            <w:tcW w:w="2897" w:type="dxa"/>
+            <w:vAlign w:val="center"/>
+          </w:tcPr>
+          <w:p>
+            <w:r>
+              <w:t>Joint</w:t>
+            </w:r>
+          </w:p>
+        </w:tc>
+        <w:tc>
+          <w:tcPr>
+            <w:tcW w:w="5811" w:type="dxa"/>
+            <w:vAlign w:val="center"/>
+          </w:tcPr>
+          <w:p>
+            <w:r>
+              <w:t xml:space="preserve">Crée un joint entre deux </w:t>
+            </w:r>
+            <w:r>
+              <w:t>composants</w:t>
+            </w:r>
+            <w:r>
+              <w:t xml:space="preserve"> qui ne sont pas encore positionnées en relation l’une à l’autre</w:t>
+            </w:r>
+          </w:p>
+        </w:tc>
+      </w:tr>
+      <w:bookmarkEnd w:id="45"/>
+    </w:tbl>
+    <w:p/>
+    <w:p>
+      <w:r>
+        <w:rPr>
+          <w:b/>
+          <w:bCs/>
+        </w:rPr>
+        <w:t>Remarque</w:t>
+      </w:r>
+      <w:r>
+        <w:t xml:space="preserve"> : pour animer une liaison, recherchez-la dans le dossier Liaisons du navigateur, cliquez avec le bouton droit de la souris, puis choisissez Animer une liaison pour animer la liaison sans l’influence d’autres relations entre les composants. Cliquez sur Animer des relations de liaison pour animer la liaison en appliquant toutes les relations entre les composants.</w:t>
+      </w:r>
+    </w:p>
+    <w:p/>
+    <w:p>
+      <w:pPr>
+        <w:pStyle w:val="Heading3"/>
+      </w:pPr>
+      <w:bookmarkStart w:id="46" w:name="_Toc172396642"/>
+      <w:r>
+        <w:t>Types de liaisons</w:t>
+      </w:r>
+      <w:bookmarkEnd w:id="46"/>
+    </w:p>
+    <w:tbl>
+      <w:tblPr>
+        <w:tblStyle w:val="TableGrid"/>
+        <w:tblW w:w="9639" w:type="dxa"/>
+        <w:tblBorders>
+          <w:top w:val="none" w:sz="0" w:space="0" w:color="auto"/>
+          <w:left w:val="none" w:sz="0" w:space="0" w:color="auto"/>
+          <w:bottom w:val="none" w:sz="0" w:space="0" w:color="auto"/>
+          <w:right w:val="none" w:sz="0" w:space="0" w:color="auto"/>
+          <w:insideH w:val="none" w:sz="0" w:space="0" w:color="auto"/>
+          <w:insideV w:val="none" w:sz="0" w:space="0" w:color="auto"/>
+        </w:tblBorders>
+        <w:tblLook w:val="04A0" w:firstRow="1" w:lastRow="0" w:firstColumn="1" w:lastColumn="0" w:noHBand="0" w:noVBand="1"/>
+      </w:tblPr>
+      <w:tblGrid>
+        <w:gridCol w:w="235"/>
+        <w:gridCol w:w="696"/>
+        <w:gridCol w:w="2897"/>
+        <w:gridCol w:w="5811"/>
+      </w:tblGrid>
+      <w:tr>
+        <w:tc>
+          <w:tcPr>
+            <w:tcW w:w="235" w:type="dxa"/>
+            <w:shd w:val="clear" w:color="auto" w:fill="DAE9F7" w:themeFill="text2" w:themeFillTint="1A"/>
+            <w:vAlign w:val="center"/>
+          </w:tcPr>
+          <w:p/>
+        </w:tc>
+        <w:tc>
+          <w:tcPr>
+            <w:tcW w:w="696" w:type="dxa"/>
+            <w:vAlign w:val="center"/>
+          </w:tcPr>
+          <w:p>
+            <w:r>
+              <w:rPr>
+                <w:noProof/>
+              </w:rPr>
+              <w:drawing>
+                <wp:inline distT="0" distB="0" distL="0" distR="0" wp14:anchorId="1BD61540" wp14:editId="4E7868A4">
+                  <wp:extent cx="220953" cy="220953"/>
+                  <wp:effectExtent l="0" t="0" r="0" b="0"/>
+                  <wp:docPr id="1550981176" name="Picture 1"/>
+                  <wp:cNvGraphicFramePr>
+                    <a:graphicFrameLocks xmlns:a="http://schemas.openxmlformats.org/drawingml/2006/main" noChangeAspect="1"/>
+                  </wp:cNvGraphicFramePr>
+                  <a:graphic xmlns:a="http://schemas.openxmlformats.org/drawingml/2006/main">
+                    <a:graphicData uri="http://schemas.openxmlformats.org/drawingml/2006/picture">
+                      <pic:pic xmlns:pic="http://schemas.openxmlformats.org/drawingml/2006/picture">
+                        <pic:nvPicPr>
+                          <pic:cNvPr id="1550981176" name="Picture 1"/>
+                          <pic:cNvPicPr/>
+                        </pic:nvPicPr>
+                        <pic:blipFill>
+                          <a:blip r:embed="rId53">
+                            <a:extLst>
+                              <a:ext uri="{28A0092B-C50C-407E-A947-70E740481C1C}">
+                                <a14:useLocalDpi xmlns:a14="http://schemas.microsoft.com/office/drawing/2010/main" val="0"/>
+                              </a:ext>
+                            </a:extLst>
+                          </a:blip>
+                          <a:stretch>
+                            <a:fillRect/>
+                          </a:stretch>
+                        </pic:blipFill>
+                        <pic:spPr>
+                          <a:xfrm>
+                            <a:off x="0" y="0"/>
+                            <a:ext cx="220953" cy="220953"/>
+                          </a:xfrm>
+                          <a:prstGeom prst="rect">
+                            <a:avLst/>
+                          </a:prstGeom>
+                        </pic:spPr>
+                      </pic:pic>
+                    </a:graphicData>
+                  </a:graphic>
+                </wp:inline>
+              </w:drawing>
+            </w:r>
+          </w:p>
+        </w:tc>
+        <w:tc>
+          <w:tcPr>
+            <w:tcW w:w="2897" w:type="dxa"/>
+            <w:vAlign w:val="center"/>
+          </w:tcPr>
+          <w:p>
+            <w:proofErr w:type="spellStart"/>
+            <w:r>
+              <w:t>Rigid</w:t>
+            </w:r>
+            <w:proofErr w:type="spellEnd"/>
+          </w:p>
+        </w:tc>
+        <w:tc>
+          <w:tcPr>
+            <w:tcW w:w="5811" w:type="dxa"/>
+            <w:vAlign w:val="center"/>
+          </w:tcPr>
+          <w:p>
+            <w:r>
+              <w:t xml:space="preserve">Verrouille complètement les deux </w:t>
+            </w:r>
+            <w:r>
+              <w:t>composants</w:t>
+            </w:r>
+            <w:r>
+              <w:t xml:space="preserve"> l’une à l’autre</w:t>
+            </w:r>
+          </w:p>
+        </w:tc>
+      </w:tr>
+      <w:tr>
+        <w:tc>
+          <w:tcPr>
+            <w:tcW w:w="235" w:type="dxa"/>
+            <w:shd w:val="clear" w:color="auto" w:fill="DAE9F7" w:themeFill="text2" w:themeFillTint="1A"/>
+            <w:vAlign w:val="center"/>
+          </w:tcPr>
+          <w:p/>
+        </w:tc>
+        <w:tc>
+          <w:tcPr>
+            <w:tcW w:w="696" w:type="dxa"/>
+            <w:vAlign w:val="center"/>
+          </w:tcPr>
+          <w:p>
+            <w:pPr>
+              <w:rPr>
+                <w:noProof/>
+              </w:rPr>
+            </w:pPr>
+            <w:r>
+              <w:fldChar w:fldCharType="begin"/>
+            </w:r>
+            <w:r>
+              <w:instrText xml:space="preserve"> INCLUDEPICTURE "https://help.autodesk.com/cloudhelp/FRA/Fusion-Assemble/images/icon/asm/joint-revolute.png" \* MERGEFORMATINET </w:instrText>
+            </w:r>
+            <w:r>
+              <w:fldChar w:fldCharType="separate"/>
+            </w:r>
+            <w:r>
+              <w:rPr>
+                <w:noProof/>
+              </w:rPr>
+              <w:drawing>
+                <wp:inline distT="0" distB="0" distL="0" distR="0" wp14:anchorId="13E7005D" wp14:editId="4316D245">
+                  <wp:extent cx="205740" cy="205740"/>
+                  <wp:effectExtent l="0" t="0" r="0" b="0"/>
+                  <wp:docPr id="675664664" name="Picture 6" descr="icône Liaison de pivot"/>
+                  <wp:cNvGraphicFramePr>
+                    <a:graphicFrameLocks xmlns:a="http://schemas.openxmlformats.org/drawingml/2006/main" noChangeAspect="1"/>
+                  </wp:cNvGraphicFramePr>
+                  <a:graphic xmlns:a="http://schemas.openxmlformats.org/drawingml/2006/main">
+                    <a:graphicData uri="http://schemas.openxmlformats.org/drawingml/2006/picture">
+                      <pic:pic xmlns:pic="http://schemas.openxmlformats.org/drawingml/2006/picture">
+                        <pic:nvPicPr>
+                          <pic:cNvPr id="0" name="Picture 27" descr="icône Liaison de pivot"/>
+                          <pic:cNvPicPr>
+                            <a:picLocks noChangeAspect="1" noChangeArrowheads="1"/>
+                          </pic:cNvPicPr>
+                        </pic:nvPicPr>
+                        <pic:blipFill>
+                          <a:blip r:embed="rId54">
+                            <a:extLst>
+                              <a:ext uri="{28A0092B-C50C-407E-A947-70E740481C1C}">
+                                <a14:useLocalDpi xmlns:a14="http://schemas.microsoft.com/office/drawing/2010/main" val="0"/>
+                              </a:ext>
+                            </a:extLst>
+                          </a:blip>
+                          <a:srcRect/>
+                          <a:stretch>
+                            <a:fillRect/>
+                          </a:stretch>
+                        </pic:blipFill>
+                        <pic:spPr bwMode="auto">
+                          <a:xfrm>
+                            <a:off x="0" y="0"/>
+                            <a:ext cx="205740" cy="205740"/>
+                          </a:xfrm>
+                          <a:prstGeom prst="rect">
+                            <a:avLst/>
+                          </a:prstGeom>
+                          <a:noFill/>
+                          <a:ln>
+                            <a:noFill/>
+                          </a:ln>
+                        </pic:spPr>
+                      </pic:pic>
+                    </a:graphicData>
+                  </a:graphic>
+                </wp:inline>
+              </w:drawing>
+            </w:r>
+            <w:r>
+              <w:fldChar w:fldCharType="end"/>
+            </w:r>
+          </w:p>
+        </w:tc>
+        <w:tc>
+          <w:tcPr>
+            <w:tcW w:w="2897" w:type="dxa"/>
+            <w:vAlign w:val="center"/>
+          </w:tcPr>
+          <w:p>
+            <w:proofErr w:type="spellStart"/>
+            <w:r>
+              <w:t>Revolution</w:t>
+            </w:r>
+            <w:proofErr w:type="spellEnd"/>
+          </w:p>
+        </w:tc>
+        <w:tc>
+          <w:tcPr>
+            <w:tcW w:w="5811" w:type="dxa"/>
+            <w:vAlign w:val="center"/>
+          </w:tcPr>
+          <w:p>
+            <w:r>
+              <w:t>Pivote un composant</w:t>
+            </w:r>
+            <w:r>
+              <w:t xml:space="preserve"> autour de l’origine d’une liaison (axe de rotation spécifique)</w:t>
+            </w:r>
+          </w:p>
+        </w:tc>
+      </w:tr>
+      <w:tr>
+        <w:tc>
+          <w:tcPr>
+            <w:tcW w:w="235" w:type="dxa"/>
+            <w:shd w:val="clear" w:color="auto" w:fill="DAE9F7" w:themeFill="text2" w:themeFillTint="1A"/>
+            <w:vAlign w:val="center"/>
+          </w:tcPr>
+          <w:p/>
+        </w:tc>
+        <w:tc>
+          <w:tcPr>
+            <w:tcW w:w="696" w:type="dxa"/>
+            <w:vAlign w:val="center"/>
+          </w:tcPr>
+          <w:p>
+            <w:r>
+              <w:fldChar w:fldCharType="begin"/>
+            </w:r>
+            <w:r>
+              <w:instrText xml:space="preserve"> INCLUDEPICTURE "https://help.autodesk.com/cloudhelp/FRA/Fusion-Assemble/images/icon/asm/joint-slider.png" \* MERGEFORMATINET </w:instrText>
+            </w:r>
+            <w:r>
+              <w:fldChar w:fldCharType="separate"/>
+            </w:r>
+            <w:r>
+              <w:rPr>
+                <w:noProof/>
+              </w:rPr>
+              <w:drawing>
+                <wp:inline distT="0" distB="0" distL="0" distR="0" wp14:anchorId="4D6253B8" wp14:editId="52692C1C">
+                  <wp:extent cx="205740" cy="205740"/>
+                  <wp:effectExtent l="0" t="0" r="0" b="0"/>
+                  <wp:docPr id="1395035215" name="Picture 7" descr="icône Liaison glissière"/>
+                  <wp:cNvGraphicFramePr>
+                    <a:graphicFrameLocks xmlns:a="http://schemas.openxmlformats.org/drawingml/2006/main" noChangeAspect="1"/>
+                  </wp:cNvGraphicFramePr>
+                  <a:graphic xmlns:a="http://schemas.openxmlformats.org/drawingml/2006/main">
+                    <a:graphicData uri="http://schemas.openxmlformats.org/drawingml/2006/picture">
+                      <pic:pic xmlns:pic="http://schemas.openxmlformats.org/drawingml/2006/picture">
+                        <pic:nvPicPr>
+                          <pic:cNvPr id="0" name="Picture 31" descr="icône Liaison glissière"/>
+                          <pic:cNvPicPr>
+                            <a:picLocks noChangeAspect="1" noChangeArrowheads="1"/>
+                          </pic:cNvPicPr>
+                        </pic:nvPicPr>
+                        <pic:blipFill>
+                          <a:blip r:embed="rId55">
+                            <a:extLst>
+                              <a:ext uri="{28A0092B-C50C-407E-A947-70E740481C1C}">
+                                <a14:useLocalDpi xmlns:a14="http://schemas.microsoft.com/office/drawing/2010/main" val="0"/>
+                              </a:ext>
+                            </a:extLst>
+                          </a:blip>
+                          <a:srcRect/>
+                          <a:stretch>
+                            <a:fillRect/>
+                          </a:stretch>
+                        </pic:blipFill>
+                        <pic:spPr bwMode="auto">
+                          <a:xfrm>
+                            <a:off x="0" y="0"/>
+                            <a:ext cx="205740" cy="205740"/>
+                          </a:xfrm>
+                          <a:prstGeom prst="rect">
+                            <a:avLst/>
+                          </a:prstGeom>
+                          <a:noFill/>
+                          <a:ln>
+                            <a:noFill/>
+                          </a:ln>
+                        </pic:spPr>
+                      </pic:pic>
+                    </a:graphicData>
+                  </a:graphic>
+                </wp:inline>
+              </w:drawing>
+            </w:r>
+            <w:r>
+              <w:fldChar w:fldCharType="end"/>
+            </w:r>
+          </w:p>
+        </w:tc>
+        <w:tc>
+          <w:tcPr>
+            <w:tcW w:w="2897" w:type="dxa"/>
+            <w:vAlign w:val="center"/>
+          </w:tcPr>
+          <w:p>
+            <w:proofErr w:type="spellStart"/>
+            <w:r>
+              <w:t>Slider</w:t>
+            </w:r>
+            <w:proofErr w:type="spellEnd"/>
+          </w:p>
+        </w:tc>
+        <w:tc>
+          <w:tcPr>
+            <w:tcW w:w="5811" w:type="dxa"/>
+            <w:vAlign w:val="center"/>
+          </w:tcPr>
+          <w:p>
+            <w:r>
+              <w:t>Glisse un composant le long d’un axe unique spécifié (appartenant au composant #2)</w:t>
+            </w:r>
+          </w:p>
+        </w:tc>
+      </w:tr>
+      <w:tr>
+        <w:tc>
+          <w:tcPr>
+            <w:tcW w:w="235" w:type="dxa"/>
+            <w:shd w:val="clear" w:color="auto" w:fill="DAE9F7" w:themeFill="text2" w:themeFillTint="1A"/>
+            <w:vAlign w:val="center"/>
+          </w:tcPr>
+          <w:p/>
+        </w:tc>
+        <w:tc>
+          <w:tcPr>
+            <w:tcW w:w="696" w:type="dxa"/>
+            <w:vAlign w:val="center"/>
+          </w:tcPr>
+          <w:p>
+            <w:r>
+              <w:fldChar w:fldCharType="begin"/>
+            </w:r>
+            <w:r>
+              <w:instrText xml:space="preserve"> INCLUDEPICTURE "https://help.autodesk.com/cloudhelp/FRA/Fusion-Assemble/images/icon/asm/joint-cylindrical.png" \* MERGEFORMATINET </w:instrText>
+            </w:r>
+            <w:r>
+              <w:fldChar w:fldCharType="separate"/>
+            </w:r>
+            <w:r>
+              <w:rPr>
+                <w:noProof/>
+              </w:rPr>
+              <w:drawing>
+                <wp:inline distT="0" distB="0" distL="0" distR="0" wp14:anchorId="65CD5644" wp14:editId="22072F1C">
+                  <wp:extent cx="205740" cy="205740"/>
+                  <wp:effectExtent l="0" t="0" r="0" b="0"/>
+                  <wp:docPr id="1883511842" name="Picture 8" descr="icône Cylindrique"/>
+                  <wp:cNvGraphicFramePr>
+                    <a:graphicFrameLocks xmlns:a="http://schemas.openxmlformats.org/drawingml/2006/main" noChangeAspect="1"/>
+                  </wp:cNvGraphicFramePr>
+                  <a:graphic xmlns:a="http://schemas.openxmlformats.org/drawingml/2006/main">
+                    <a:graphicData uri="http://schemas.openxmlformats.org/drawingml/2006/picture">
+                      <pic:pic xmlns:pic="http://schemas.openxmlformats.org/drawingml/2006/picture">
+                        <pic:nvPicPr>
+                          <pic:cNvPr id="0" name="Picture 35" descr="icône Cylindrique"/>
+                          <pic:cNvPicPr>
+                            <a:picLocks noChangeAspect="1" noChangeArrowheads="1"/>
+                          </pic:cNvPicPr>
+                        </pic:nvPicPr>
+                        <pic:blipFill>
+                          <a:blip r:embed="rId56">
+                            <a:extLst>
+                              <a:ext uri="{28A0092B-C50C-407E-A947-70E740481C1C}">
+                                <a14:useLocalDpi xmlns:a14="http://schemas.microsoft.com/office/drawing/2010/main" val="0"/>
+                              </a:ext>
+                            </a:extLst>
+                          </a:blip>
+                          <a:srcRect/>
+                          <a:stretch>
+                            <a:fillRect/>
+                          </a:stretch>
+                        </pic:blipFill>
+                        <pic:spPr bwMode="auto">
+                          <a:xfrm>
+                            <a:off x="0" y="0"/>
+                            <a:ext cx="205740" cy="205740"/>
+                          </a:xfrm>
+                          <a:prstGeom prst="rect">
+                            <a:avLst/>
+                          </a:prstGeom>
+                          <a:noFill/>
+                          <a:ln>
+                            <a:noFill/>
+                          </a:ln>
+                        </pic:spPr>
+                      </pic:pic>
+                    </a:graphicData>
+                  </a:graphic>
+                </wp:inline>
+              </w:drawing>
+            </w:r>
+            <w:r>
+              <w:fldChar w:fldCharType="end"/>
+            </w:r>
+          </w:p>
+        </w:tc>
+        <w:tc>
+          <w:tcPr>
+            <w:tcW w:w="2897" w:type="dxa"/>
+            <w:vAlign w:val="center"/>
+          </w:tcPr>
+          <w:p>
+            <w:proofErr w:type="spellStart"/>
+            <w:r>
+              <w:t>Cylindrical</w:t>
+            </w:r>
+            <w:proofErr w:type="spellEnd"/>
+          </w:p>
+        </w:tc>
+        <w:tc>
+          <w:tcPr>
+            <w:tcW w:w="5811" w:type="dxa"/>
+            <w:vAlign w:val="center"/>
+          </w:tcPr>
+          <w:p>
+            <w:r>
+              <w:t>Glisse et pivote un composant le long d’un axe unique spécifié (appartenant au composant #2)</w:t>
+            </w:r>
+          </w:p>
+        </w:tc>
+      </w:tr>
+      <w:tr>
+        <w:tc>
+          <w:tcPr>
+            <w:tcW w:w="235" w:type="dxa"/>
+            <w:shd w:val="clear" w:color="auto" w:fill="DAE9F7" w:themeFill="text2" w:themeFillTint="1A"/>
+            <w:vAlign w:val="center"/>
+          </w:tcPr>
+          <w:p/>
+        </w:tc>
+        <w:tc>
+          <w:tcPr>
+            <w:tcW w:w="696" w:type="dxa"/>
+            <w:vAlign w:val="center"/>
+          </w:tcPr>
+          <w:p>
+            <w:r>
+              <w:fldChar w:fldCharType="begin"/>
+            </w:r>
+            <w:r>
+              <w:instrText xml:space="preserve"> INCLUDEPICTURE "https://help.autodesk.com/cloudhelp/FRA/Fusion-Assemble/images/icon/asm/joint-pin-slot.png" \* MERGEFORMATINET </w:instrText>
+            </w:r>
+            <w:r>
+              <w:fldChar w:fldCharType="separate"/>
+            </w:r>
+            <w:r>
+              <w:rPr>
+                <w:noProof/>
+              </w:rPr>
+              <w:drawing>
+                <wp:inline distT="0" distB="0" distL="0" distR="0" wp14:anchorId="679BD2AF" wp14:editId="5498A72C">
+                  <wp:extent cx="205740" cy="205740"/>
+                  <wp:effectExtent l="0" t="0" r="0" b="0"/>
+                  <wp:docPr id="806388613" name="Picture 9" descr="icône Liaison de pivot glissant"/>
+                  <wp:cNvGraphicFramePr>
+                    <a:graphicFrameLocks xmlns:a="http://schemas.openxmlformats.org/drawingml/2006/main" noChangeAspect="1"/>
+                  </wp:cNvGraphicFramePr>
+                  <a:graphic xmlns:a="http://schemas.openxmlformats.org/drawingml/2006/main">
+                    <a:graphicData uri="http://schemas.openxmlformats.org/drawingml/2006/picture">
+                      <pic:pic xmlns:pic="http://schemas.openxmlformats.org/drawingml/2006/picture">
+                        <pic:nvPicPr>
+                          <pic:cNvPr id="0" name="Picture 39" descr="icône Liaison de pivot glissant"/>
+                          <pic:cNvPicPr>
+                            <a:picLocks noChangeAspect="1" noChangeArrowheads="1"/>
+                          </pic:cNvPicPr>
+                        </pic:nvPicPr>
+                        <pic:blipFill>
+                          <a:blip r:embed="rId57">
+                            <a:extLst>
+                              <a:ext uri="{28A0092B-C50C-407E-A947-70E740481C1C}">
+                                <a14:useLocalDpi xmlns:a14="http://schemas.microsoft.com/office/drawing/2010/main" val="0"/>
+                              </a:ext>
+                            </a:extLst>
+                          </a:blip>
+                          <a:srcRect/>
+                          <a:stretch>
+                            <a:fillRect/>
+                          </a:stretch>
+                        </pic:blipFill>
+                        <pic:spPr bwMode="auto">
+                          <a:xfrm>
+                            <a:off x="0" y="0"/>
+                            <a:ext cx="205740" cy="205740"/>
+                          </a:xfrm>
+                          <a:prstGeom prst="rect">
+                            <a:avLst/>
+                          </a:prstGeom>
+                          <a:noFill/>
+                          <a:ln>
+                            <a:noFill/>
+                          </a:ln>
+                        </pic:spPr>
+                      </pic:pic>
+                    </a:graphicData>
+                  </a:graphic>
+                </wp:inline>
+              </w:drawing>
+            </w:r>
+            <w:r>
+              <w:fldChar w:fldCharType="end"/>
+            </w:r>
+          </w:p>
+        </w:tc>
+        <w:tc>
+          <w:tcPr>
+            <w:tcW w:w="2897" w:type="dxa"/>
+            <w:vAlign w:val="center"/>
+          </w:tcPr>
+          <w:p>
+            <w:proofErr w:type="spellStart"/>
+            <w:r>
+              <w:t>Sliding</w:t>
+            </w:r>
+            <w:proofErr w:type="spellEnd"/>
+            <w:r>
+              <w:t xml:space="preserve"> pivot</w:t>
+            </w:r>
+          </w:p>
+        </w:tc>
+        <w:tc>
+          <w:tcPr>
+            <w:tcW w:w="5811" w:type="dxa"/>
+            <w:vAlign w:val="center"/>
+          </w:tcPr>
+          <w:p>
+            <w:r>
+              <w:t>Glisse et pivote un composant le long de deux axes différents</w:t>
+            </w:r>
+          </w:p>
+        </w:tc>
+      </w:tr>
+      <w:tr>
+        <w:tc>
+          <w:tcPr>
+            <w:tcW w:w="235" w:type="dxa"/>
+            <w:shd w:val="clear" w:color="auto" w:fill="DAE9F7" w:themeFill="text2" w:themeFillTint="1A"/>
+            <w:vAlign w:val="center"/>
+          </w:tcPr>
+          <w:p/>
+        </w:tc>
+        <w:tc>
+          <w:tcPr>
+            <w:tcW w:w="696" w:type="dxa"/>
+            <w:vAlign w:val="center"/>
+          </w:tcPr>
+          <w:p>
+            <w:r>
+              <w:fldChar w:fldCharType="begin"/>
+            </w:r>
+            <w:r>
+              <w:instrText xml:space="preserve"> INCLUDEPICTURE "https://help.autodesk.com/cloudhelp/FRA/Fusion-Assemble/images/icon/asm/joint-ball.png" \* MERGEFORMATINET </w:instrText>
+            </w:r>
+            <w:r>
+              <w:fldChar w:fldCharType="separate"/>
+            </w:r>
+            <w:r>
+              <w:rPr>
+                <w:noProof/>
+              </w:rPr>
+              <w:drawing>
+                <wp:inline distT="0" distB="0" distL="0" distR="0" wp14:anchorId="6FE9BD94" wp14:editId="07B85AE5">
+                  <wp:extent cx="205740" cy="205740"/>
+                  <wp:effectExtent l="0" t="0" r="0" b="0"/>
+                  <wp:docPr id="714897608" name="Picture 10" descr="icône Liaison à Bille"/>
+                  <wp:cNvGraphicFramePr>
+                    <a:graphicFrameLocks xmlns:a="http://schemas.openxmlformats.org/drawingml/2006/main" noChangeAspect="1"/>
+                  </wp:cNvGraphicFramePr>
+                  <a:graphic xmlns:a="http://schemas.openxmlformats.org/drawingml/2006/main">
+                    <a:graphicData uri="http://schemas.openxmlformats.org/drawingml/2006/picture">
+                      <pic:pic xmlns:pic="http://schemas.openxmlformats.org/drawingml/2006/picture">
+                        <pic:nvPicPr>
+                          <pic:cNvPr id="0" name="Picture 43" descr="icône Liaison à Bille"/>
+                          <pic:cNvPicPr>
+                            <a:picLocks noChangeAspect="1" noChangeArrowheads="1"/>
+                          </pic:cNvPicPr>
+                        </pic:nvPicPr>
+                        <pic:blipFill>
+                          <a:blip r:embed="rId58">
+                            <a:extLst>
+                              <a:ext uri="{28A0092B-C50C-407E-A947-70E740481C1C}">
+                                <a14:useLocalDpi xmlns:a14="http://schemas.microsoft.com/office/drawing/2010/main" val="0"/>
+                              </a:ext>
+                            </a:extLst>
+                          </a:blip>
+                          <a:srcRect/>
+                          <a:stretch>
+                            <a:fillRect/>
+                          </a:stretch>
+                        </pic:blipFill>
+                        <pic:spPr bwMode="auto">
+                          <a:xfrm>
+                            <a:off x="0" y="0"/>
+                            <a:ext cx="205740" cy="205740"/>
+                          </a:xfrm>
+                          <a:prstGeom prst="rect">
+                            <a:avLst/>
+                          </a:prstGeom>
+                          <a:noFill/>
+                          <a:ln>
+                            <a:noFill/>
+                          </a:ln>
+                        </pic:spPr>
+                      </pic:pic>
+                    </a:graphicData>
+                  </a:graphic>
+                </wp:inline>
+              </w:drawing>
+            </w:r>
+            <w:r>
+              <w:fldChar w:fldCharType="end"/>
+            </w:r>
+          </w:p>
+        </w:tc>
+        <w:tc>
+          <w:tcPr>
+            <w:tcW w:w="2897" w:type="dxa"/>
+            <w:vAlign w:val="center"/>
+          </w:tcPr>
+          <w:p>
+            <w:r>
+              <w:t>Ball</w:t>
+            </w:r>
+          </w:p>
+        </w:tc>
+        <w:tc>
+          <w:tcPr>
+            <w:tcW w:w="5811" w:type="dxa"/>
+            <w:vAlign w:val="center"/>
+          </w:tcPr>
+          <w:p>
+            <w:r>
+              <w:t xml:space="preserve">Pivote </w:t>
+            </w:r>
+            <w:r>
+              <w:t xml:space="preserve">un composant autour des trois axes d’un système </w:t>
+            </w:r>
+            <w:proofErr w:type="spellStart"/>
+            <w:r>
+              <w:t>Gimbal</w:t>
+            </w:r>
+            <w:proofErr w:type="spellEnd"/>
+          </w:p>
+        </w:tc>
+      </w:tr>
+    </w:tbl>
+    <w:p/>
+    <w:p>
+      <w:r>
+        <w:t xml:space="preserve">Il est possible de </w:t>
+      </w:r>
+      <w:r>
+        <w:t xml:space="preserve">configurer des </w:t>
+      </w:r>
+      <w:r>
+        <w:rPr>
+          <w:b/>
+          <w:bCs/>
+        </w:rPr>
+        <w:t>limites de mouvement de la liaison</w:t>
+      </w:r>
+      <w:r>
+        <w:t xml:space="preserve"> une fois dans l’onglet </w:t>
+      </w:r>
+      <w:r>
+        <w:rPr>
+          <w:i/>
+          <w:iCs/>
+        </w:rPr>
+        <w:t>Mouvement</w:t>
+      </w:r>
+      <w:r>
+        <w:t>.</w:t>
+      </w:r>
+      <w:r>
+        <w:t xml:space="preserve"> Vous pouvez définir une limite sur un mouvement spécifique à l’aide d’un minimum et d’un maximum, ainsi qu’une position de repos.</w:t>
+      </w:r>
+    </w:p>
+    <w:p/>
+    <w:p>
+      <w:pPr>
         <w:pStyle w:val="Heading1"/>
       </w:pPr>
-      <w:bookmarkStart w:id="42" w:name="_Toc168942480"/>
-      <w:bookmarkStart w:id="43" w:name="_Toc171025143"/>
-      <w:r>
+      <w:bookmarkStart w:id="47" w:name="_Toc172396643"/>
+      <w:r>
+        <w:lastRenderedPageBreak/>
         <w:t xml:space="preserve">Fabrication </w:t>
       </w:r>
       <w:r>
         <w:t>assistée par ordinateur (CAM)</w:t>
       </w:r>
-      <w:bookmarkEnd w:id="42"/>
       <w:bookmarkEnd w:id="43"/>
+      <w:bookmarkEnd w:id="47"/>
     </w:p>
     <w:p/>
     <w:p>
       <w:pPr>
         <w:pStyle w:val="Heading3"/>
       </w:pPr>
-      <w:bookmarkStart w:id="44" w:name="_Toc168942481"/>
-      <w:bookmarkStart w:id="45" w:name="_Toc171025144"/>
+      <w:bookmarkStart w:id="48" w:name="_Toc168942481"/>
+      <w:bookmarkStart w:id="49" w:name="_Toc172396644"/>
       <w:r>
         <w:t>La fenêtre de fabrication</w:t>
       </w:r>
-      <w:bookmarkEnd w:id="44"/>
-      <w:bookmarkEnd w:id="45"/>
+      <w:bookmarkEnd w:id="48"/>
+      <w:bookmarkEnd w:id="49"/>
     </w:p>
     <w:p>
       <w:r>
@@ -7924,7 +9180,7 @@
                     <pic:cNvPicPr/>
                   </pic:nvPicPr>
                   <pic:blipFill>
-                    <a:blip r:embed="rId52">
+                    <a:blip r:embed="rId59">
                       <a:extLst>
                         <a:ext uri="{28A0092B-C50C-407E-A947-70E740481C1C}">
                           <a14:useLocalDpi xmlns:a14="http://schemas.microsoft.com/office/drawing/2010/main" val="0"/>
@@ -8076,7 +9332,7 @@
                     <pic:cNvPicPr/>
                   </pic:nvPicPr>
                   <pic:blipFill>
-                    <a:blip r:embed="rId53"/>
+                    <a:blip r:embed="rId60"/>
                     <a:stretch>
                       <a:fillRect/>
                     </a:stretch>
@@ -8119,7 +9375,7 @@
                     <pic:cNvPicPr/>
                   </pic:nvPicPr>
                   <pic:blipFill>
-                    <a:blip r:embed="rId54"/>
+                    <a:blip r:embed="rId61"/>
                     <a:stretch>
                       <a:fillRect/>
                     </a:stretch>
@@ -8145,13 +9401,13 @@
       <w:pPr>
         <w:pStyle w:val="Heading3"/>
       </w:pPr>
-      <w:bookmarkStart w:id="46" w:name="_Toc168942482"/>
-      <w:bookmarkStart w:id="47" w:name="_Toc171025145"/>
+      <w:bookmarkStart w:id="50" w:name="_Toc168942482"/>
+      <w:bookmarkStart w:id="51" w:name="_Toc172396645"/>
       <w:r>
         <w:t>Configuration des outils de fabrication</w:t>
       </w:r>
-      <w:bookmarkEnd w:id="46"/>
-      <w:bookmarkEnd w:id="47"/>
+      <w:bookmarkEnd w:id="50"/>
+      <w:bookmarkEnd w:id="51"/>
     </w:p>
     <w:p>
       <w:r>
@@ -8210,7 +9466,6 @@
           </w:tcPr>
           <w:p>
             <w:r>
-              <w:lastRenderedPageBreak/>
               <w:t xml:space="preserve">Pour installer le post-processeur de la machine, rendez-vous dans la fenêtre de fabrication puis dans l’onglet </w:t>
             </w:r>
             <w:r>
@@ -8276,7 +9531,7 @@
                           <pic:cNvPicPr/>
                         </pic:nvPicPr>
                         <pic:blipFill>
-                          <a:blip r:embed="rId55" cstate="print">
+                          <a:blip r:embed="rId62" cstate="print">
                             <a:extLst>
                               <a:ext uri="{28A0092B-C50C-407E-A947-70E740481C1C}">
                                 <a14:useLocalDpi xmlns:a14="http://schemas.microsoft.com/office/drawing/2010/main" val="0"/>
@@ -8364,7 +9619,7 @@
                           <pic:cNvPicPr/>
                         </pic:nvPicPr>
                         <pic:blipFill>
-                          <a:blip r:embed="rId56"/>
+                          <a:blip r:embed="rId63"/>
                           <a:stretch>
                             <a:fillRect/>
                           </a:stretch>
@@ -8424,7 +9679,7 @@
                     <pic:cNvPicPr/>
                   </pic:nvPicPr>
                   <pic:blipFill rotWithShape="1">
-                    <a:blip r:embed="rId57" cstate="print">
+                    <a:blip r:embed="rId64" cstate="print">
                       <a:extLst>
                         <a:ext uri="{28A0092B-C50C-407E-A947-70E740481C1C}">
                           <a14:useLocalDpi xmlns:a14="http://schemas.microsoft.com/office/drawing/2010/main" val="0"/>
@@ -8515,14 +9770,15 @@
         </w:rPr>
         <w:t>Milling</w:t>
       </w:r>
+      <w:r>
+        <w:t>.</w:t>
+      </w:r>
+      <w:r>
+        <w:t>Configurez</w:t>
+      </w:r>
       <w:proofErr w:type="spellEnd"/>
       <w:r>
-        <w:t>.</w:t>
-      </w:r>
-    </w:p>
-    <w:p>
-      <w:r>
-        <w:t>Configurez la machine comme ci :</w:t>
+        <w:t xml:space="preserve"> la machine comme ci :</w:t>
       </w:r>
     </w:p>
     <w:p/>
@@ -8571,7 +9827,7 @@
                           <pic:cNvPicPr/>
                         </pic:nvPicPr>
                         <pic:blipFill>
-                          <a:blip r:embed="rId58"/>
+                          <a:blip r:embed="rId65"/>
                           <a:stretch>
                             <a:fillRect/>
                           </a:stretch>
@@ -8618,7 +9874,7 @@
                           <pic:cNvPicPr/>
                         </pic:nvPicPr>
                         <pic:blipFill>
-                          <a:blip r:embed="rId59"/>
+                          <a:blip r:embed="rId66"/>
                           <a:stretch>
                             <a:fillRect/>
                           </a:stretch>
@@ -8665,7 +9921,7 @@
                           <pic:cNvPicPr/>
                         </pic:nvPicPr>
                         <pic:blipFill>
-                          <a:blip r:embed="rId60"/>
+                          <a:blip r:embed="rId67"/>
                           <a:stretch>
                             <a:fillRect/>
                           </a:stretch>
@@ -8700,13 +9956,185 @@
       <w:pPr>
         <w:pStyle w:val="Heading2"/>
       </w:pPr>
-      <w:bookmarkStart w:id="48" w:name="_Toc168942483"/>
-      <w:bookmarkStart w:id="49" w:name="_Toc171025146"/>
+      <w:bookmarkStart w:id="52" w:name="_Toc172396646"/>
+      <w:r>
+        <w:t>Outils de fabrication : imprimante 3D</w:t>
+      </w:r>
+      <w:bookmarkEnd w:id="52"/>
+    </w:p>
+    <w:p/>
+    <w:tbl>
+      <w:tblPr>
+        <w:tblStyle w:val="TableGrid"/>
+        <w:tblW w:w="9639" w:type="dxa"/>
+        <w:tblBorders>
+          <w:top w:val="none" w:sz="0" w:space="0" w:color="auto"/>
+          <w:left w:val="none" w:sz="0" w:space="0" w:color="auto"/>
+          <w:bottom w:val="none" w:sz="0" w:space="0" w:color="auto"/>
+          <w:right w:val="none" w:sz="0" w:space="0" w:color="auto"/>
+          <w:insideH w:val="none" w:sz="0" w:space="0" w:color="auto"/>
+          <w:insideV w:val="none" w:sz="0" w:space="0" w:color="auto"/>
+        </w:tblBorders>
+        <w:tblLook w:val="04A0" w:firstRow="1" w:lastRow="0" w:firstColumn="1" w:lastColumn="0" w:noHBand="0" w:noVBand="1"/>
+      </w:tblPr>
+      <w:tblGrid>
+        <w:gridCol w:w="235"/>
+        <w:gridCol w:w="696"/>
+        <w:gridCol w:w="2897"/>
+        <w:gridCol w:w="5811"/>
+      </w:tblGrid>
+      <w:tr>
+        <w:tc>
+          <w:tcPr>
+            <w:tcW w:w="235" w:type="dxa"/>
+            <w:shd w:val="clear" w:color="auto" w:fill="DAE9F7" w:themeFill="text2" w:themeFillTint="1A"/>
+            <w:vAlign w:val="center"/>
+          </w:tcPr>
+          <w:p/>
+        </w:tc>
+        <w:tc>
+          <w:tcPr>
+            <w:tcW w:w="696" w:type="dxa"/>
+            <w:vAlign w:val="center"/>
+          </w:tcPr>
+          <w:p>
+            <w:r>
+              <w:fldChar w:fldCharType="begin"/>
+            </w:r>
+            <w:r>
+              <w:instrText xml:space="preserve"> INCLUDEPICTURE "https://help.autodesk.com/cloudhelp/FRA/Fusion-Model/images/icon/common/3d-print.png" \* MERGEFORMATINET </w:instrText>
+            </w:r>
+            <w:r>
+              <w:fldChar w:fldCharType="separate"/>
+            </w:r>
+            <w:r>
+              <w:rPr>
+                <w:noProof/>
+              </w:rPr>
+              <w:drawing>
+                <wp:inline distT="0" distB="0" distL="0" distR="0" wp14:anchorId="0031B201" wp14:editId="54F5A242">
+                  <wp:extent cx="203200" cy="203200"/>
+                  <wp:effectExtent l="0" t="0" r="0" b="0"/>
+                  <wp:docPr id="2077877820" name="Picture 11" descr="Icône Impression 3D"/>
+                  <wp:cNvGraphicFramePr>
+                    <a:graphicFrameLocks xmlns:a="http://schemas.openxmlformats.org/drawingml/2006/main" noChangeAspect="1"/>
+                  </wp:cNvGraphicFramePr>
+                  <a:graphic xmlns:a="http://schemas.openxmlformats.org/drawingml/2006/main">
+                    <a:graphicData uri="http://schemas.openxmlformats.org/drawingml/2006/picture">
+                      <pic:pic xmlns:pic="http://schemas.openxmlformats.org/drawingml/2006/picture">
+                        <pic:nvPicPr>
+                          <pic:cNvPr id="0" name="Picture 47" descr="Icône Impression 3D"/>
+                          <pic:cNvPicPr>
+                            <a:picLocks noChangeAspect="1" noChangeArrowheads="1"/>
+                          </pic:cNvPicPr>
+                        </pic:nvPicPr>
+                        <pic:blipFill>
+                          <a:blip r:embed="rId68">
+                            <a:extLst>
+                              <a:ext uri="{28A0092B-C50C-407E-A947-70E740481C1C}">
+                                <a14:useLocalDpi xmlns:a14="http://schemas.microsoft.com/office/drawing/2010/main" val="0"/>
+                              </a:ext>
+                            </a:extLst>
+                          </a:blip>
+                          <a:srcRect/>
+                          <a:stretch>
+                            <a:fillRect/>
+                          </a:stretch>
+                        </pic:blipFill>
+                        <pic:spPr bwMode="auto">
+                          <a:xfrm>
+                            <a:off x="0" y="0"/>
+                            <a:ext cx="203200" cy="203200"/>
+                          </a:xfrm>
+                          <a:prstGeom prst="rect">
+                            <a:avLst/>
+                          </a:prstGeom>
+                          <a:noFill/>
+                          <a:ln>
+                            <a:noFill/>
+                          </a:ln>
+                        </pic:spPr>
+                      </pic:pic>
+                    </a:graphicData>
+                  </a:graphic>
+                </wp:inline>
+              </w:drawing>
+            </w:r>
+            <w:r>
+              <w:fldChar w:fldCharType="end"/>
+            </w:r>
+          </w:p>
+        </w:tc>
+        <w:tc>
+          <w:tcPr>
+            <w:tcW w:w="2897" w:type="dxa"/>
+            <w:vAlign w:val="center"/>
+          </w:tcPr>
+          <w:p>
+            <w:r>
+              <w:t>3D Printing</w:t>
+            </w:r>
+          </w:p>
+        </w:tc>
+        <w:tc>
+          <w:tcPr>
+            <w:tcW w:w="5811" w:type="dxa"/>
+            <w:vAlign w:val="center"/>
+          </w:tcPr>
+          <w:p>
+            <w:r>
+              <w:t>Exporte un fichier STL</w:t>
+            </w:r>
+            <w:r>
+              <w:t xml:space="preserve"> ou 3MF</w:t>
+            </w:r>
+            <w:r>
+              <w:t xml:space="preserve"> prêt à l’importation dans le slicer d’une imprimante 3D</w:t>
+            </w:r>
+          </w:p>
+        </w:tc>
+      </w:tr>
+    </w:tbl>
+    <w:p/>
+    <w:p>
+      <w:r>
+        <w:t xml:space="preserve">Notez que la fabrication par impression 3D ne requiert pas de post-processeurs ou </w:t>
+      </w:r>
+      <w:proofErr w:type="spellStart"/>
+      <w:r>
+        <w:rPr>
+          <w:i/>
+          <w:iCs/>
+        </w:rPr>
+        <w:t>add</w:t>
+      </w:r>
+      <w:proofErr w:type="spellEnd"/>
+      <w:r>
+        <w:rPr>
+          <w:i/>
+          <w:iCs/>
+        </w:rPr>
+        <w:t>-ins</w:t>
+      </w:r>
+      <w:r>
+        <w:t xml:space="preserve"> précis. </w:t>
+      </w:r>
+      <w:r>
+        <w:t>Aucune pré-configuration n’est requise. Toute opération se fait dans le slicer de l’imprimante.</w:t>
+      </w:r>
+    </w:p>
+    <w:p/>
+    <w:p>
+      <w:pPr>
+        <w:pStyle w:val="Heading2"/>
+      </w:pPr>
+      <w:bookmarkStart w:id="53" w:name="_Toc168942483"/>
+      <w:bookmarkStart w:id="54" w:name="_Toc172396647"/>
       <w:r>
         <w:t>Outils de fabrication : fraiseuse</w:t>
       </w:r>
-      <w:bookmarkEnd w:id="48"/>
-      <w:bookmarkEnd w:id="49"/>
+      <w:bookmarkEnd w:id="53"/>
+      <w:bookmarkEnd w:id="54"/>
     </w:p>
     <w:p/>
     <w:p>
@@ -8827,8 +10255,8 @@
       <w:pPr>
         <w:pStyle w:val="Heading3"/>
       </w:pPr>
-      <w:bookmarkStart w:id="50" w:name="_Toc168942484"/>
-      <w:bookmarkStart w:id="51" w:name="_Toc171025147"/>
+      <w:bookmarkStart w:id="55" w:name="_Toc168942484"/>
+      <w:bookmarkStart w:id="56" w:name="_Toc172396648"/>
       <w:r>
         <w:t xml:space="preserve">Outils </w:t>
       </w:r>
@@ -8838,8 +10266,8 @@
       <w:r>
         <w:t xml:space="preserve"> 2 dimensions</w:t>
       </w:r>
-      <w:bookmarkEnd w:id="50"/>
-      <w:bookmarkEnd w:id="51"/>
+      <w:bookmarkEnd w:id="55"/>
+      <w:bookmarkEnd w:id="56"/>
     </w:p>
     <w:tbl>
       <w:tblPr>
@@ -8896,7 +10324,7 @@
                           <pic:cNvPicPr/>
                         </pic:nvPicPr>
                         <pic:blipFill>
-                          <a:blip r:embed="rId61">
+                          <a:blip r:embed="rId69">
                             <a:extLst>
                               <a:ext uri="{28A0092B-C50C-407E-A947-70E740481C1C}">
                                 <a14:useLocalDpi xmlns:a14="http://schemas.microsoft.com/office/drawing/2010/main" val="0"/>
@@ -9003,7 +10431,7 @@
                           </pic:cNvPicPr>
                         </pic:nvPicPr>
                         <pic:blipFill>
-                          <a:blip r:embed="rId62">
+                          <a:blip r:embed="rId70">
                             <a:extLst>
                               <a:ext uri="{28A0092B-C50C-407E-A947-70E740481C1C}">
                                 <a14:useLocalDpi xmlns:a14="http://schemas.microsoft.com/office/drawing/2010/main" val="0"/>
@@ -9111,7 +10539,7 @@
                           </pic:cNvPicPr>
                         </pic:nvPicPr>
                         <pic:blipFill>
-                          <a:blip r:embed="rId63">
+                          <a:blip r:embed="rId71">
                             <a:extLst>
                               <a:ext uri="{28A0092B-C50C-407E-A947-70E740481C1C}">
                                 <a14:useLocalDpi xmlns:a14="http://schemas.microsoft.com/office/drawing/2010/main" val="0"/>
@@ -9227,7 +10655,7 @@
                           </pic:cNvPicPr>
                         </pic:nvPicPr>
                         <pic:blipFill>
-                          <a:blip r:embed="rId64">
+                          <a:blip r:embed="rId72">
                             <a:extLst>
                               <a:ext uri="{28A0092B-C50C-407E-A947-70E740481C1C}">
                                 <a14:useLocalDpi xmlns:a14="http://schemas.microsoft.com/office/drawing/2010/main" val="0"/>
@@ -9290,32 +10718,28 @@
         </w:tc>
       </w:tr>
     </w:tbl>
-    <w:p/>
-    <w:p>
-      <w:bookmarkStart w:id="52" w:name="_Toc168942485"/>
-      <w:r>
-        <w:br w:type="page"/>
-      </w:r>
-    </w:p>
     <w:p>
       <w:pPr>
         <w:pStyle w:val="Heading1"/>
       </w:pPr>
-      <w:bookmarkStart w:id="53" w:name="_Toc171025148"/>
+      <w:bookmarkStart w:id="57" w:name="_Toc168942485"/>
+      <w:bookmarkStart w:id="58" w:name="_Toc172396649"/>
       <w:r>
         <w:lastRenderedPageBreak/>
         <w:t>Annexe</w:t>
       </w:r>
-      <w:bookmarkEnd w:id="53"/>
+      <w:bookmarkEnd w:id="58"/>
     </w:p>
     <w:p/>
     <w:p>
       <w:pPr>
         <w:pStyle w:val="Heading2"/>
       </w:pPr>
+      <w:bookmarkStart w:id="59" w:name="_Toc172396650"/>
       <w:r>
         <w:t>GitHub</w:t>
       </w:r>
+      <w:bookmarkEnd w:id="59"/>
     </w:p>
     <w:p>
       <w:r>
@@ -9355,7 +10779,7 @@
       <w:r>
         <w:t xml:space="preserve">Pour tirer des fichiers de l’organisation GitHub, rendez-vous sur </w:t>
       </w:r>
-      <w:hyperlink r:id="rId65" w:history="1">
+      <w:hyperlink r:id="rId73" w:history="1">
         <w:r>
           <w:rPr>
             <w:rStyle w:val="Hyperlink"/>
@@ -9402,7 +10826,7 @@
                     <pic:cNvPicPr/>
                   </pic:nvPicPr>
                   <pic:blipFill>
-                    <a:blip r:embed="rId66"/>
+                    <a:blip r:embed="rId74"/>
                     <a:stretch>
                       <a:fillRect/>
                     </a:stretch>
@@ -9466,7 +10890,7 @@
                     <pic:cNvPicPr/>
                   </pic:nvPicPr>
                   <pic:blipFill>
-                    <a:blip r:embed="rId67"/>
+                    <a:blip r:embed="rId75"/>
                     <a:stretch>
                       <a:fillRect/>
                     </a:stretch>
@@ -9583,6 +11007,12 @@
               <w:rPr>
                 <w:color w:val="808080" w:themeColor="background1" w:themeShade="80"/>
               </w:rPr>
+              <w:t xml:space="preserve"> (AGPLv3)</w:t>
+            </w:r>
+            <w:r>
+              <w:rPr>
+                <w:color w:val="808080" w:themeColor="background1" w:themeShade="80"/>
+              </w:rPr>
               <w:t xml:space="preserve">. La redistribution du code présent doit donc se faire sous cette même license </w:t>
             </w:r>
             <w:r>
@@ -9623,7 +11053,7 @@
       <w:pPr>
         <w:pStyle w:val="Heading1"/>
       </w:pPr>
-      <w:bookmarkStart w:id="54" w:name="_Toc171025149"/>
+      <w:bookmarkStart w:id="60" w:name="_Toc172396651"/>
       <w:r>
         <w:lastRenderedPageBreak/>
         <w:t>Réfé</w:t>
@@ -9631,40 +11061,40 @@
       <w:r>
         <w:t>rences</w:t>
       </w:r>
-      <w:bookmarkEnd w:id="52"/>
+      <w:bookmarkEnd w:id="57"/>
       <w:r>
         <w:rPr>
           <w:rStyle w:val="FootnoteReference"/>
         </w:rPr>
         <w:footnoteReference w:id="6"/>
       </w:r>
-      <w:bookmarkEnd w:id="54"/>
+      <w:bookmarkEnd w:id="60"/>
     </w:p>
     <w:p/>
     <w:p>
       <w:pPr>
         <w:pStyle w:val="Heading2"/>
       </w:pPr>
-      <w:bookmarkStart w:id="55" w:name="_Toc168942486"/>
-      <w:bookmarkStart w:id="56" w:name="_Toc171025150"/>
+      <w:bookmarkStart w:id="61" w:name="_Toc168942486"/>
+      <w:bookmarkStart w:id="62" w:name="_Toc172396652"/>
       <w:r>
         <w:t>Outils de fabrication</w:t>
       </w:r>
-      <w:bookmarkEnd w:id="55"/>
-      <w:bookmarkEnd w:id="56"/>
+      <w:bookmarkEnd w:id="61"/>
+      <w:bookmarkEnd w:id="62"/>
     </w:p>
     <w:p/>
     <w:p>
       <w:pPr>
         <w:pStyle w:val="Heading3"/>
       </w:pPr>
-      <w:bookmarkStart w:id="57" w:name="_Toc168942487"/>
-      <w:bookmarkStart w:id="58" w:name="_Toc171025151"/>
+      <w:bookmarkStart w:id="63" w:name="_Toc168942487"/>
+      <w:bookmarkStart w:id="64" w:name="_Toc172396653"/>
       <w:r>
         <w:t>Fraiseuse : 2D Pocket</w:t>
       </w:r>
-      <w:bookmarkEnd w:id="57"/>
-      <w:bookmarkEnd w:id="58"/>
+      <w:bookmarkEnd w:id="63"/>
+      <w:bookmarkEnd w:id="64"/>
     </w:p>
     <w:tbl>
       <w:tblPr>
@@ -9755,7 +11185,7 @@
                           </pic:cNvPicPr>
                         </pic:nvPicPr>
                         <pic:blipFill>
-                          <a:blip r:embed="rId68">
+                          <a:blip r:embed="rId76">
                             <a:extLst>
                               <a:ext uri="{28A0092B-C50C-407E-A947-70E740481C1C}">
                                 <a14:useLocalDpi xmlns:a14="http://schemas.microsoft.com/office/drawing/2010/main" val="0"/>
@@ -9850,7 +11280,7 @@
             <w:pPr>
               <w:pStyle w:val="NormalWeb"/>
             </w:pPr>
-            <w:bookmarkStart w:id="59" w:name="_Hlk168942326"/>
+            <w:bookmarkStart w:id="65" w:name="_Hlk168942326"/>
             <w:r>
               <w:t>Usinage d’une poche fermée</w:t>
             </w:r>
@@ -9913,7 +11343,7 @@
                           <pic:cNvPicPr/>
                         </pic:nvPicPr>
                         <pic:blipFill>
-                          <a:blip r:embed="rId69"/>
+                          <a:blip r:embed="rId77"/>
                           <a:stretch>
                             <a:fillRect/>
                           </a:stretch>
@@ -9964,7 +11394,7 @@
                           <pic:cNvPicPr/>
                         </pic:nvPicPr>
                         <pic:blipFill>
-                          <a:blip r:embed="rId70"/>
+                          <a:blip r:embed="rId78"/>
                           <a:stretch>
                             <a:fillRect/>
                           </a:stretch>
@@ -10015,7 +11445,7 @@
                           <pic:cNvPicPr/>
                         </pic:nvPicPr>
                         <pic:blipFill>
-                          <a:blip r:embed="rId71"/>
+                          <a:blip r:embed="rId79"/>
                           <a:stretch>
                             <a:fillRect/>
                           </a:stretch>
@@ -10039,7 +11469,7 @@
         </w:tc>
       </w:tr>
     </w:tbl>
-    <w:bookmarkEnd w:id="59"/>
+    <w:bookmarkEnd w:id="65"/>
     <w:p>
       <w:pPr>
         <w:pStyle w:val="NormalWeb"/>
@@ -10191,7 +11621,7 @@
                           <pic:cNvPicPr/>
                         </pic:nvPicPr>
                         <pic:blipFill>
-                          <a:blip r:embed="rId72">
+                          <a:blip r:embed="rId80">
                             <a:extLst>
                               <a:ext uri="{28A0092B-C50C-407E-A947-70E740481C1C}">
                                 <a14:useLocalDpi xmlns:a14="http://schemas.microsoft.com/office/drawing/2010/main" val="0"/>
@@ -10248,7 +11678,7 @@
                           <pic:cNvPicPr/>
                         </pic:nvPicPr>
                         <pic:blipFill>
-                          <a:blip r:embed="rId73">
+                          <a:blip r:embed="rId81">
                             <a:extLst>
                               <a:ext uri="{28A0092B-C50C-407E-A947-70E740481C1C}">
                                 <a14:useLocalDpi xmlns:a14="http://schemas.microsoft.com/office/drawing/2010/main" val="0"/>
@@ -10305,7 +11735,7 @@
                           <pic:cNvPicPr/>
                         </pic:nvPicPr>
                         <pic:blipFill>
-                          <a:blip r:embed="rId74">
+                          <a:blip r:embed="rId82">
                             <a:extLst>
                               <a:ext uri="{28A0092B-C50C-407E-A947-70E740481C1C}">
                                 <a14:useLocalDpi xmlns:a14="http://schemas.microsoft.com/office/drawing/2010/main" val="0"/>
@@ -10436,7 +11866,7 @@
                           <pic:cNvPicPr/>
                         </pic:nvPicPr>
                         <pic:blipFill>
-                          <a:blip r:embed="rId75">
+                          <a:blip r:embed="rId83">
                             <a:extLst>
                               <a:ext uri="{28A0092B-C50C-407E-A947-70E740481C1C}">
                                 <a14:useLocalDpi xmlns:a14="http://schemas.microsoft.com/office/drawing/2010/main" val="0"/>
@@ -10493,7 +11923,7 @@
                           <pic:cNvPicPr/>
                         </pic:nvPicPr>
                         <pic:blipFill>
-                          <a:blip r:embed="rId76">
+                          <a:blip r:embed="rId84">
                             <a:extLst>
                               <a:ext uri="{28A0092B-C50C-407E-A947-70E740481C1C}">
                                 <a14:useLocalDpi xmlns:a14="http://schemas.microsoft.com/office/drawing/2010/main" val="0"/>
@@ -10844,7 +12274,7 @@
         <w:pStyle w:val="NormalWeb"/>
         <w:ind w:left="1440"/>
       </w:pPr>
-      <w:bookmarkStart w:id="60" w:name="_Hlk168943525"/>
+      <w:bookmarkStart w:id="66" w:name="_Hlk168943525"/>
       <w:r>
         <w:rPr>
           <w:noProof/>
@@ -10875,7 +12305,7 @@
                     </pic:cNvPicPr>
                   </pic:nvPicPr>
                   <pic:blipFill>
-                    <a:blip r:embed="rId77" cstate="print">
+                    <a:blip r:embed="rId85" cstate="print">
                       <a:extLst>
                         <a:ext uri="{28A0092B-C50C-407E-A947-70E740481C1C}">
                           <a14:useLocalDpi xmlns:a14="http://schemas.microsoft.com/office/drawing/2010/main" val="0"/>
@@ -10938,7 +12368,7 @@
         <w:t>première hauteur que l’outil atteint sur son chemin en direction du début de la trajectoire d’outil.</w:t>
       </w:r>
     </w:p>
-    <w:bookmarkEnd w:id="60"/>
+    <w:bookmarkEnd w:id="66"/>
     <w:p>
       <w:pPr>
         <w:pStyle w:val="ListParagraph"/>
@@ -11377,7 +12807,7 @@
                     </pic:cNvPicPr>
                   </pic:nvPicPr>
                   <pic:blipFill>
-                    <a:blip r:embed="rId78" cstate="print">
+                    <a:blip r:embed="rId86" cstate="print">
                       <a:extLst>
                         <a:ext uri="{28A0092B-C50C-407E-A947-70E740481C1C}">
                           <a14:useLocalDpi xmlns:a14="http://schemas.microsoft.com/office/drawing/2010/main" val="0"/>
@@ -11767,7 +13197,7 @@
                     </pic:cNvPicPr>
                   </pic:nvPicPr>
                   <pic:blipFill>
-                    <a:blip r:embed="rId79" cstate="print">
+                    <a:blip r:embed="rId87" cstate="print">
                       <a:extLst>
                         <a:ext uri="{28A0092B-C50C-407E-A947-70E740481C1C}">
                           <a14:useLocalDpi xmlns:a14="http://schemas.microsoft.com/office/drawing/2010/main" val="0"/>
@@ -11840,7 +13270,7 @@
         <w:t xml:space="preserve"> dans le cadre de l’opération en cours.</w:t>
       </w:r>
     </w:p>
-    <w:bookmarkStart w:id="61" w:name="_Hlk168992963"/>
+    <w:bookmarkStart w:id="67" w:name="_Hlk168992963"/>
     <w:p>
       <w:pPr>
         <w:pStyle w:val="NormalWeb"/>
@@ -11881,7 +13311,7 @@
         <w:t xml:space="preserve">. </w:t>
       </w:r>
     </w:p>
-    <w:bookmarkEnd w:id="61"/>
+    <w:bookmarkEnd w:id="67"/>
     <w:p>
       <w:pPr>
         <w:pStyle w:val="ListParagraph"/>
@@ -12248,7 +13678,7 @@
         <w:pStyle w:val="NormalWeb"/>
         <w:ind w:left="1440"/>
       </w:pPr>
-      <w:bookmarkStart w:id="62" w:name="_Hlk168993263"/>
+      <w:bookmarkStart w:id="68" w:name="_Hlk168993263"/>
       <w:r>
         <w:rPr>
           <w:noProof/>
@@ -12279,7 +13709,7 @@
                     </pic:cNvPicPr>
                   </pic:nvPicPr>
                   <pic:blipFill>
-                    <a:blip r:embed="rId80" cstate="print">
+                    <a:blip r:embed="rId88" cstate="print">
                       <a:extLst>
                         <a:ext uri="{28A0092B-C50C-407E-A947-70E740481C1C}">
                           <a14:useLocalDpi xmlns:a14="http://schemas.microsoft.com/office/drawing/2010/main" val="0"/>
@@ -12350,7 +13780,7 @@
         <w:t xml:space="preserve">. </w:t>
       </w:r>
     </w:p>
-    <w:bookmarkEnd w:id="62"/>
+    <w:bookmarkEnd w:id="68"/>
     <w:p>
       <w:pPr>
         <w:pStyle w:val="ListParagraph"/>
@@ -12690,7 +14120,7 @@
                     </pic:cNvPicPr>
                   </pic:nvPicPr>
                   <pic:blipFill>
-                    <a:blip r:embed="rId81" cstate="print">
+                    <a:blip r:embed="rId89" cstate="print">
                       <a:extLst>
                         <a:ext uri="{28A0092B-C50C-407E-A947-70E740481C1C}">
                           <a14:useLocalDpi xmlns:a14="http://schemas.microsoft.com/office/drawing/2010/main" val="0"/>
@@ -13161,9 +14591,9 @@
     </w:p>
     <w:p/>
     <w:sectPr>
-      <w:footerReference w:type="even" r:id="rId82"/>
-      <w:footerReference w:type="default" r:id="rId83"/>
-      <w:footerReference w:type="first" r:id="rId84"/>
+      <w:footerReference w:type="even" r:id="rId90"/>
+      <w:footerReference w:type="default" r:id="rId91"/>
+      <w:footerReference w:type="first" r:id="rId92"/>
       <w:pgSz w:w="12240" w:h="15840"/>
       <w:pgMar w:top="1440" w:right="1440" w:bottom="1440" w:left="1440" w:header="708" w:footer="708" w:gutter="0"/>
       <w:cols w:space="708"/>
@@ -13210,6 +14640,11 @@
         <w:docPartUnique/>
       </w:docPartObj>
     </w:sdtPr>
+    <w:sdtEndPr>
+      <w:rPr>
+        <w:rStyle w:val="PageNumber"/>
+      </w:rPr>
+    </w:sdtEndPr>
     <w:sdtContent>
       <w:p>
         <w:pPr>
@@ -13375,13 +14810,41 @@
               <w:b/>
               <w:bCs/>
             </w:rPr>
-            <w:t>Version 0.0 </w:t>
+            <w:t xml:space="preserve">Version </w:t>
+          </w:r>
+          <w:r>
+            <w:rPr>
+              <w:b/>
+              <w:bCs/>
+            </w:rPr>
+            <w:t>1</w:t>
+          </w:r>
+          <w:r>
+            <w:rPr>
+              <w:b/>
+              <w:bCs/>
+            </w:rPr>
+            <w:t>.</w:t>
+          </w:r>
+          <w:r>
+            <w:rPr>
+              <w:b/>
+              <w:bCs/>
+            </w:rPr>
+            <w:t>0.0</w:t>
+          </w:r>
+          <w:r>
+            <w:rPr>
+              <w:b/>
+              <w:bCs/>
+            </w:rPr>
+            <w:t> </w:t>
           </w:r>
           <w:r>
             <w:t xml:space="preserve">: Dernière actualisation le </w:t>
           </w:r>
           <w:r>
-            <w:t>15</w:t>
+            <w:t>20</w:t>
           </w:r>
           <w:r>
             <w:t xml:space="preserve"> </w:t>
@@ -16837,7 +18300,7 @@
   <w:style w:type="paragraph" w:default="1" w:styleId="Normal">
     <w:name w:val="Normal"/>
     <w:qFormat/>
-    <w:rsid w:val="00550678"/>
+    <w:rsid w:val="003C77F4"/>
     <w:rPr>
       <w:rFonts w:eastAsia="Times New Roman" w:cs="Times New Roman"/>
       <w:kern w:val="0"/>

</xml_diff>